<commit_message>
Dominio del problema e obiettivo del sistema
</commit_message>
<xml_diff>
--- a/ProblemStatement_NashiraCustomGuitars.docx
+++ b/ProblemStatement_NashiraCustomGuitars.docx
@@ -41,7 +41,7 @@
                     </pic:cNvPicPr>
                   </pic:nvPicPr>
                   <pic:blipFill>
-                    <a:blip r:embed="rId5" cstate="print">
+                    <a:blip r:embed="rId7" cstate="print">
                       <a:extLst>
                         <a:ext uri="{28A0092B-C50C-407E-A947-70E740481C1C}">
                           <a14:useLocalDpi xmlns:a14="http://schemas.microsoft.com/office/drawing/2010/main" val="0"/>
@@ -791,7 +791,7 @@
                     </pic:cNvPicPr>
                   </pic:nvPicPr>
                   <pic:blipFill>
-                    <a:blip r:embed="rId5" cstate="print">
+                    <a:blip r:embed="rId7" cstate="print">
                       <a:extLst>
                         <a:ext uri="{28A0092B-C50C-407E-A947-70E740481C1C}">
                           <a14:useLocalDpi xmlns:a14="http://schemas.microsoft.com/office/drawing/2010/main" val="0"/>
@@ -848,7 +848,6 @@
         </w:rPr>
         <w:t xml:space="preserve">     </w:t>
       </w:r>
-      <w:proofErr w:type="spellStart"/>
       <w:r>
         <w:rPr>
           <w:rFonts w:eastAsia="Times New Roman"/>
@@ -857,31 +856,8 @@
           <w:sz w:val="28"/>
           <w:szCs w:val="28"/>
         </w:rPr>
-        <w:t>Revision</w:t>
-      </w:r>
-      <w:proofErr w:type="spellEnd"/>
-      <w:r>
-        <w:rPr>
-          <w:rFonts w:eastAsia="Times New Roman"/>
-          <w:b/>
-          <w:bCs/>
-          <w:sz w:val="28"/>
-          <w:szCs w:val="28"/>
-        </w:rPr>
-        <w:t xml:space="preserve"> </w:t>
-      </w:r>
-      <w:proofErr w:type="spellStart"/>
-      <w:r>
-        <w:rPr>
-          <w:rFonts w:eastAsia="Times New Roman"/>
-          <w:b/>
-          <w:bCs/>
-          <w:sz w:val="28"/>
-          <w:szCs w:val="28"/>
-        </w:rPr>
-        <w:t>History</w:t>
-      </w:r>
-      <w:proofErr w:type="spellEnd"/>
+        <w:t>Revision History</w:t>
+      </w:r>
     </w:p>
     <w:p>
       <w:pPr>
@@ -904,10 +880,10 @@
         <w:tblLook w:val="04A0" w:firstRow="1" w:lastRow="0" w:firstColumn="1" w:lastColumn="0" w:noHBand="0" w:noVBand="1"/>
       </w:tblPr>
       <w:tblGrid>
-        <w:gridCol w:w="1460"/>
-        <w:gridCol w:w="2459"/>
-        <w:gridCol w:w="3135"/>
-        <w:gridCol w:w="1972"/>
+        <w:gridCol w:w="1569"/>
+        <w:gridCol w:w="1472"/>
+        <w:gridCol w:w="2878"/>
+        <w:gridCol w:w="3107"/>
       </w:tblGrid>
       <w:tr>
         <w:tc>
@@ -1077,6 +1053,13 @@
                 <w:color w:val="auto"/>
               </w:rPr>
             </w:pPr>
+            <w:r>
+              <w:rPr>
+                <w:rFonts w:ascii="Times New Roman" w:eastAsia="Times New Roman" w:hAnsi="Times New Roman" w:cs="Times New Roman"/>
+                <w:color w:val="auto"/>
+              </w:rPr>
+              <w:t>17/10/2019</w:t>
+            </w:r>
           </w:p>
         </w:tc>
         <w:tc>
@@ -1104,6 +1087,13 @@
                 <w:color w:val="auto"/>
               </w:rPr>
             </w:pPr>
+            <w:r>
+              <w:rPr>
+                <w:rFonts w:ascii="Times New Roman" w:eastAsia="Times New Roman" w:hAnsi="Times New Roman" w:cs="Times New Roman"/>
+                <w:color w:val="auto"/>
+              </w:rPr>
+              <w:t>1.0</w:t>
+            </w:r>
           </w:p>
         </w:tc>
         <w:tc>
@@ -1131,6 +1121,29 @@
                 <w:color w:val="auto"/>
               </w:rPr>
             </w:pPr>
+            <w:r>
+              <w:rPr>
+                <w:rFonts w:ascii="Times New Roman" w:eastAsia="Times New Roman" w:hAnsi="Times New Roman" w:cs="Times New Roman"/>
+                <w:color w:val="auto"/>
+              </w:rPr>
+              <w:t>Dominio del problema</w:t>
+            </w:r>
+          </w:p>
+          <w:p>
+            <w:pPr>
+              <w:spacing w:line="240" w:lineRule="auto"/>
+              <w:rPr>
+                <w:rFonts w:ascii="Times New Roman" w:eastAsia="Times New Roman" w:hAnsi="Times New Roman" w:cs="Times New Roman"/>
+                <w:color w:val="auto"/>
+              </w:rPr>
+            </w:pPr>
+            <w:r>
+              <w:rPr>
+                <w:rFonts w:ascii="Times New Roman" w:eastAsia="Times New Roman" w:hAnsi="Times New Roman" w:cs="Times New Roman"/>
+                <w:color w:val="auto"/>
+              </w:rPr>
+              <w:t>Obiettivo del sistema</w:t>
+            </w:r>
           </w:p>
         </w:tc>
         <w:tc>
@@ -1164,6 +1177,14 @@
               </w:rPr>
               <w:t xml:space="preserve"> </w:t>
             </w:r>
+            <w:r>
+              <w:rPr>
+                <w:rFonts w:eastAsia="Times New Roman"/>
+              </w:rPr>
+              <w:t>De Michele Giuseppe</w:t>
+            </w:r>
+            <w:bookmarkStart w:id="0" w:name="_GoBack"/>
+            <w:bookmarkEnd w:id="0"/>
           </w:p>
         </w:tc>
       </w:tr>
@@ -1220,7 +1241,6 @@
           <w:noProof/>
           <w:bdr w:val="none" w:sz="0" w:space="0" w:color="auto" w:frame="1"/>
         </w:rPr>
-        <w:lastRenderedPageBreak/>
         <w:drawing>
           <wp:anchor distT="0" distB="0" distL="114300" distR="114300" simplePos="0" relativeHeight="251662336" behindDoc="1" locked="0" layoutInCell="1" allowOverlap="1" wp14:anchorId="20F863DB" wp14:editId="741B90C9">
             <wp:simplePos x="0" y="0"/>
@@ -1247,7 +1267,7 @@
                     </pic:cNvPicPr>
                   </pic:nvPicPr>
                   <pic:blipFill>
-                    <a:blip r:embed="rId5" cstate="print">
+                    <a:blip r:embed="rId7" cstate="print">
                       <a:extLst>
                         <a:ext uri="{28A0092B-C50C-407E-A947-70E740481C1C}">
                           <a14:useLocalDpi xmlns:a14="http://schemas.microsoft.com/office/drawing/2010/main" val="0"/>
@@ -1422,71 +1442,71 @@
           <w:sz w:val="28"/>
           <w:szCs w:val="28"/>
         </w:rPr>
-        <w:t xml:space="preserve">Scenari </w:t>
-      </w:r>
-      <w:r>
-        <w:rPr>
-          <w:b/>
-          <w:sz w:val="28"/>
-          <w:szCs w:val="28"/>
-        </w:rPr>
-        <w:tab/>
-      </w:r>
-      <w:r>
-        <w:rPr>
-          <w:b/>
-          <w:sz w:val="28"/>
-          <w:szCs w:val="28"/>
-        </w:rPr>
-        <w:tab/>
-      </w:r>
-      <w:r>
-        <w:rPr>
-          <w:b/>
-          <w:sz w:val="28"/>
-          <w:szCs w:val="28"/>
-        </w:rPr>
-        <w:tab/>
-      </w:r>
-      <w:r>
-        <w:rPr>
-          <w:b/>
-          <w:sz w:val="28"/>
-          <w:szCs w:val="28"/>
-        </w:rPr>
-        <w:tab/>
-      </w:r>
-      <w:r>
-        <w:rPr>
-          <w:b/>
-          <w:sz w:val="28"/>
-          <w:szCs w:val="28"/>
-        </w:rPr>
-        <w:tab/>
-      </w:r>
-      <w:r>
-        <w:rPr>
-          <w:b/>
-          <w:sz w:val="28"/>
-          <w:szCs w:val="28"/>
-        </w:rPr>
-        <w:tab/>
-      </w:r>
-      <w:r>
-        <w:rPr>
-          <w:b/>
-          <w:sz w:val="28"/>
-          <w:szCs w:val="28"/>
-        </w:rPr>
-        <w:tab/>
-      </w:r>
-      <w:r>
-        <w:rPr>
-          <w:bCs/>
-          <w:sz w:val="28"/>
-          <w:szCs w:val="28"/>
-        </w:rPr>
-        <w:t>5</w:t>
+        <w:t>Obiettivo del sistema</w:t>
+      </w:r>
+      <w:r>
+        <w:rPr>
+          <w:b/>
+          <w:sz w:val="28"/>
+          <w:szCs w:val="28"/>
+        </w:rPr>
+        <w:tab/>
+      </w:r>
+      <w:r>
+        <w:rPr>
+          <w:b/>
+          <w:sz w:val="28"/>
+          <w:szCs w:val="28"/>
+        </w:rPr>
+        <w:tab/>
+      </w:r>
+      <w:r>
+        <w:rPr>
+          <w:b/>
+          <w:sz w:val="28"/>
+          <w:szCs w:val="28"/>
+        </w:rPr>
+        <w:tab/>
+      </w:r>
+      <w:r>
+        <w:rPr>
+          <w:b/>
+          <w:sz w:val="28"/>
+          <w:szCs w:val="28"/>
+        </w:rPr>
+        <w:tab/>
+      </w:r>
+      <w:r>
+        <w:rPr>
+          <w:b/>
+          <w:sz w:val="28"/>
+          <w:szCs w:val="28"/>
+        </w:rPr>
+        <w:tab/>
+      </w:r>
+      <w:r>
+        <w:rPr>
+          <w:b/>
+          <w:sz w:val="28"/>
+          <w:szCs w:val="28"/>
+        </w:rPr>
+        <w:tab/>
+      </w:r>
+      <w:r>
+        <w:rPr>
+          <w:b/>
+          <w:sz w:val="28"/>
+          <w:szCs w:val="28"/>
+        </w:rPr>
+        <w:tab/>
+      </w:r>
+      <w:r>
+        <w:rPr>
+          <w:bCs/>
+          <w:sz w:val="28"/>
+          <w:szCs w:val="28"/>
+        </w:rPr>
+        <w:t>4</w:t>
       </w:r>
     </w:p>
     <w:p>
@@ -1573,6 +1593,13 @@
         </w:rPr>
         <w:tab/>
       </w:r>
+      <w:r>
+        <w:rPr>
+          <w:sz w:val="28"/>
+          <w:szCs w:val="28"/>
+        </w:rPr>
+        <w:t>5</w:t>
+      </w:r>
     </w:p>
     <w:p>
       <w:pPr>
@@ -1650,6 +1677,13 @@
         </w:rPr>
         <w:tab/>
       </w:r>
+      <w:r>
+        <w:rPr>
+          <w:sz w:val="28"/>
+          <w:szCs w:val="28"/>
+        </w:rPr>
+        <w:t>7</w:t>
+      </w:r>
     </w:p>
     <w:p>
       <w:pPr>
@@ -1852,7 +1886,6 @@
           <w:noProof/>
           <w:bdr w:val="none" w:sz="0" w:space="0" w:color="auto" w:frame="1"/>
         </w:rPr>
-        <w:lastRenderedPageBreak/>
         <w:drawing>
           <wp:anchor distT="0" distB="0" distL="114300" distR="114300" simplePos="0" relativeHeight="251664384" behindDoc="1" locked="0" layoutInCell="1" allowOverlap="1" wp14:anchorId="734750C2" wp14:editId="11F22814">
             <wp:simplePos x="0" y="0"/>
@@ -1879,7 +1912,7 @@
                     </pic:cNvPicPr>
                   </pic:nvPicPr>
                   <pic:blipFill>
-                    <a:blip r:embed="rId5" cstate="print">
+                    <a:blip r:embed="rId7" cstate="print">
                       <a:extLst>
                         <a:ext uri="{28A0092B-C50C-407E-A947-70E740481C1C}">
                           <a14:useLocalDpi xmlns:a14="http://schemas.microsoft.com/office/drawing/2010/main" val="0"/>
@@ -1968,12 +2001,374 @@
     <w:p>
       <w:pPr>
         <w:rPr>
-          <w:b/>
-          <w:bCs/>
-          <w:sz w:val="28"/>
-          <w:szCs w:val="28"/>
-        </w:rPr>
-      </w:pPr>
+          <w:bCs/>
+        </w:rPr>
+      </w:pPr>
+      <w:r>
+        <w:rPr>
+          <w:bCs/>
+        </w:rPr>
+        <w:t>Un attuale sistema di acquisto chitarre personalizzate prevede una serie di difficoltà e perditempo da parte degli acquirenti quali:</w:t>
+      </w:r>
+    </w:p>
+    <w:p>
+      <w:pPr>
+        <w:pStyle w:val="Paragrafoelenco"/>
+        <w:numPr>
+          <w:ilvl w:val="0"/>
+          <w:numId w:val="2"/>
+        </w:numPr>
+        <w:rPr>
+          <w:bCs/>
+        </w:rPr>
+      </w:pPr>
+      <w:r>
+        <w:rPr>
+          <w:bCs/>
+        </w:rPr>
+        <w:t>Cercare un negozio</w:t>
+      </w:r>
+    </w:p>
+    <w:p>
+      <w:pPr>
+        <w:pStyle w:val="Paragrafoelenco"/>
+        <w:numPr>
+          <w:ilvl w:val="0"/>
+          <w:numId w:val="2"/>
+        </w:numPr>
+        <w:rPr>
+          <w:bCs/>
+        </w:rPr>
+      </w:pPr>
+      <w:r>
+        <w:rPr>
+          <w:bCs/>
+        </w:rPr>
+        <w:t>Recarsi in loco</w:t>
+      </w:r>
+    </w:p>
+    <w:p>
+      <w:pPr>
+        <w:pStyle w:val="Paragrafoelenco"/>
+        <w:numPr>
+          <w:ilvl w:val="0"/>
+          <w:numId w:val="2"/>
+        </w:numPr>
+        <w:rPr>
+          <w:bCs/>
+        </w:rPr>
+      </w:pPr>
+      <w:r>
+        <w:rPr>
+          <w:bCs/>
+        </w:rPr>
+        <w:t>Chiedere le personalizzazioni eseguibili</w:t>
+      </w:r>
+    </w:p>
+    <w:p>
+      <w:pPr>
+        <w:pStyle w:val="Paragrafoelenco"/>
+        <w:numPr>
+          <w:ilvl w:val="0"/>
+          <w:numId w:val="2"/>
+        </w:numPr>
+        <w:rPr>
+          <w:bCs/>
+        </w:rPr>
+      </w:pPr>
+      <w:r>
+        <w:rPr>
+          <w:bCs/>
+        </w:rPr>
+        <w:t>Ritornare al negozio per acquistare l’articolo</w:t>
+      </w:r>
+    </w:p>
+    <w:p>
+      <w:pPr>
+        <w:rPr>
+          <w:bCs/>
+        </w:rPr>
+      </w:pPr>
+      <w:r>
+        <w:rPr>
+          <w:bCs/>
+        </w:rPr>
+        <w:t>Contemporaneamente il venditore per fornire supporto agli acquirenti deve affrontare perdite di tempo, inoltre deve sopperire alla pubblicizzazione del proprio negozio.</w:t>
+      </w:r>
+    </w:p>
+    <w:p>
+      <w:pPr>
+        <w:rPr>
+          <w:bCs/>
+        </w:rPr>
+      </w:pPr>
+    </w:p>
+    <w:p>
+      <w:pPr>
+        <w:rPr>
+          <w:bCs/>
+        </w:rPr>
+      </w:pPr>
+      <w:r>
+        <w:rPr>
+          <w:bCs/>
+        </w:rPr>
+        <w:t>A tal prop</w:t>
+      </w:r>
+      <w:r>
+        <w:rPr>
+          <w:bCs/>
+        </w:rPr>
+        <w:t>osito il sistema da noi pensato</w:t>
+      </w:r>
+      <w:r>
+        <w:rPr>
+          <w:bCs/>
+        </w:rPr>
+        <w:t xml:space="preserve"> “Nashira custom guitars”</w:t>
+      </w:r>
+      <w:r>
+        <w:rPr>
+          <w:bCs/>
+        </w:rPr>
+        <w:t xml:space="preserve"> risolve tali difficoltà.</w:t>
+      </w:r>
+    </w:p>
+    <w:p>
+      <w:pPr>
+        <w:rPr>
+          <w:b/>
+          <w:bCs/>
+          <w:sz w:val="28"/>
+          <w:szCs w:val="28"/>
+        </w:rPr>
+      </w:pPr>
+    </w:p>
+    <w:p>
+      <w:pPr>
+        <w:rPr>
+          <w:b/>
+          <w:bCs/>
+          <w:sz w:val="28"/>
+          <w:szCs w:val="28"/>
+        </w:rPr>
+      </w:pPr>
+    </w:p>
+    <w:p>
+      <w:pPr>
+        <w:ind w:left="708" w:firstLine="708"/>
+        <w:rPr>
+          <w:b/>
+          <w:bCs/>
+          <w:sz w:val="28"/>
+          <w:szCs w:val="28"/>
+        </w:rPr>
+      </w:pPr>
+      <w:r>
+        <w:rPr>
+          <w:b/>
+          <w:bCs/>
+          <w:sz w:val="28"/>
+          <w:szCs w:val="28"/>
+        </w:rPr>
+        <w:t>2</w:t>
+      </w:r>
+      <w:r>
+        <w:rPr>
+          <w:b/>
+          <w:bCs/>
+          <w:sz w:val="28"/>
+          <w:szCs w:val="28"/>
+        </w:rPr>
+        <w:t>.</w:t>
+      </w:r>
+      <w:r>
+        <w:rPr>
+          <w:b/>
+          <w:bCs/>
+          <w:sz w:val="28"/>
+          <w:szCs w:val="28"/>
+        </w:rPr>
+        <w:t xml:space="preserve"> Obiettivo del sistema</w:t>
+      </w:r>
+    </w:p>
+    <w:p>
+      <w:pPr>
+        <w:rPr>
+          <w:bCs/>
+        </w:rPr>
+      </w:pPr>
+      <w:r>
+        <w:rPr>
+          <w:bCs/>
+        </w:rPr>
+        <w:t>Il sistema nasce per consentire l’acquisto di chitarre personalizzate in qualsiasi mome</w:t>
+      </w:r>
+      <w:r>
+        <w:rPr>
+          <w:bCs/>
+        </w:rPr>
+        <w:t xml:space="preserve">nto e da qualsiasi luogo </w:t>
+      </w:r>
+      <w:r>
+        <w:t xml:space="preserve">sotto vari punti d’uso: </w:t>
+      </w:r>
+    </w:p>
+    <w:p>
+      <w:pPr>
+        <w:pStyle w:val="Paragrafoelenco"/>
+        <w:numPr>
+          <w:ilvl w:val="0"/>
+          <w:numId w:val="2"/>
+        </w:numPr>
+        <w:rPr>
+          <w:bCs/>
+        </w:rPr>
+      </w:pPr>
+      <w:r>
+        <w:rPr>
+          <w:bCs/>
+        </w:rPr>
+        <w:t>Utente</w:t>
+      </w:r>
+    </w:p>
+    <w:p>
+      <w:pPr>
+        <w:pStyle w:val="Paragrafoelenco"/>
+        <w:numPr>
+          <w:ilvl w:val="0"/>
+          <w:numId w:val="2"/>
+        </w:numPr>
+        <w:rPr>
+          <w:bCs/>
+        </w:rPr>
+      </w:pPr>
+      <w:r>
+        <w:rPr>
+          <w:bCs/>
+        </w:rPr>
+        <w:t>Amministratore</w:t>
+      </w:r>
+    </w:p>
+    <w:p>
+      <w:pPr>
+        <w:pStyle w:val="Paragrafoelenco"/>
+        <w:rPr>
+          <w:bCs/>
+        </w:rPr>
+      </w:pPr>
+    </w:p>
+    <w:p>
+      <w:pPr>
+        <w:rPr>
+          <w:bCs/>
+        </w:rPr>
+      </w:pPr>
+      <w:r>
+        <w:rPr>
+          <w:bCs/>
+        </w:rPr>
+        <w:t>Lo scopo principale del sistema è di facilitare l’interazione tra cliente e venditore.</w:t>
+      </w:r>
+    </w:p>
+    <w:p>
+      <w:r>
+        <w:t xml:space="preserve">L’idea di </w:t>
+      </w:r>
+      <w:r>
+        <w:t>base</w:t>
+      </w:r>
+      <w:r>
+        <w:t xml:space="preserve"> è la realizzazione di una piattaforma on-line ch</w:t>
+      </w:r>
+      <w:r>
+        <w:t>e permetta di gestire la vendita di chitarre personalizzate</w:t>
+      </w:r>
+      <w:r>
+        <w:t xml:space="preserve"> con più chiarezza ed una maggiore funzionalità, attraverso la registrazione degli utenti, i quali po</w:t>
+      </w:r>
+      <w:r>
+        <w:t>tranno</w:t>
+      </w:r>
+      <w:r>
+        <w:t xml:space="preserve"> gestire facilmente l</w:t>
+      </w:r>
+      <w:r>
+        <w:t>a personalizzazione dell’intera</w:t>
+      </w:r>
+      <w:r>
+        <w:t xml:space="preserve"> </w:t>
+      </w:r>
+      <w:r>
+        <w:t>chitarra</w:t>
+      </w:r>
+      <w:r>
+        <w:t xml:space="preserve"> iscrivendosi al sistema. </w:t>
+      </w:r>
+    </w:p>
+    <w:p>
+      <w:r>
+        <w:t xml:space="preserve">La piattaforma </w:t>
+      </w:r>
+      <w:r>
+        <w:t>cosi come pensata mostrerà</w:t>
+      </w:r>
+      <w:r>
+        <w:t xml:space="preserve"> </w:t>
+      </w:r>
+      <w:r>
+        <w:t>all’utente</w:t>
+      </w:r>
+      <w:r>
+        <w:t xml:space="preserve"> </w:t>
+      </w:r>
+      <w:r>
+        <w:t>i modelli delle chitarre disponibili,</w:t>
+      </w:r>
+      <w:r>
+        <w:t xml:space="preserve"> </w:t>
+      </w:r>
+      <w:r>
+        <w:t xml:space="preserve">la scelta della forma e del legno della chitarra, </w:t>
+      </w:r>
+      <w:r>
+        <w:t>oltre ad una scheda chitarra per personalizzazioni aggiuntive</w:t>
+      </w:r>
+      <w:r>
+        <w:t>.</w:t>
+      </w:r>
+      <w:r>
+        <w:t xml:space="preserve"> </w:t>
+      </w:r>
+    </w:p>
+    <w:p>
+      <w:r>
+        <w:t>Attraverso la piattaforma gli utenti potranno visionare un riepilogo ordini prima di procedere con il definitivo acquisto.</w:t>
+      </w:r>
+    </w:p>
+    <w:p>
+      <w:r>
+        <w:t>L’amministratore avrà la possibilità di aggiungere o modificare le chitarre co</w:t>
+      </w:r>
+      <w:r>
+        <w:t>n le relative personalizzazioni oltre alla visualizzazione della lista ordini con annesso acquirente.</w:t>
+      </w:r>
+      <w:r>
+        <w:t xml:space="preserve"> </w:t>
+      </w:r>
+    </w:p>
+    <w:p>
+      <w:pPr>
+        <w:rPr>
+          <w:bCs/>
+        </w:rPr>
+      </w:pPr>
+      <w:r>
+        <w:rPr>
+          <w:bCs/>
+        </w:rPr>
+        <w:t xml:space="preserve">Il sistema, tramite le sue funzionalità, ha il compito di facilitare l’interazione cliente-venditore e di fornire un’idea più chiara dell’ordine, il tutto in tempistiche ridotte. </w:t>
+      </w:r>
     </w:p>
     <w:p>
       <w:pPr>
@@ -2070,345 +2465,19 @@
           <w:szCs w:val="28"/>
         </w:rPr>
       </w:pPr>
-    </w:p>
-    <w:p>
-      <w:pPr>
-        <w:pStyle w:val="Paragrafoelenco"/>
-        <w:ind w:left="2880"/>
-        <w:rPr>
-          <w:b/>
-          <w:bCs/>
-          <w:sz w:val="28"/>
-          <w:szCs w:val="28"/>
-        </w:rPr>
-      </w:pPr>
-    </w:p>
-    <w:p>
-      <w:pPr>
-        <w:pStyle w:val="Paragrafoelenco"/>
-        <w:ind w:left="2880"/>
-        <w:rPr>
-          <w:b/>
-          <w:bCs/>
-          <w:sz w:val="28"/>
-          <w:szCs w:val="28"/>
-        </w:rPr>
-      </w:pPr>
-    </w:p>
-    <w:p>
-      <w:pPr>
-        <w:pStyle w:val="Paragrafoelenco"/>
-        <w:ind w:left="2880"/>
-        <w:rPr>
-          <w:b/>
-          <w:bCs/>
-          <w:sz w:val="28"/>
-          <w:szCs w:val="28"/>
-        </w:rPr>
-      </w:pPr>
-    </w:p>
-    <w:p>
-      <w:pPr>
-        <w:pStyle w:val="Paragrafoelenco"/>
-        <w:ind w:left="2880"/>
-        <w:rPr>
-          <w:b/>
-          <w:bCs/>
-          <w:sz w:val="28"/>
-          <w:szCs w:val="28"/>
-        </w:rPr>
-      </w:pPr>
-    </w:p>
-    <w:p>
-      <w:pPr>
-        <w:pStyle w:val="Paragrafoelenco"/>
-        <w:ind w:left="2880"/>
-        <w:rPr>
-          <w:b/>
-          <w:bCs/>
-          <w:sz w:val="28"/>
-          <w:szCs w:val="28"/>
-        </w:rPr>
-      </w:pPr>
-    </w:p>
-    <w:p>
-      <w:pPr>
-        <w:pStyle w:val="Paragrafoelenco"/>
-        <w:ind w:left="2880"/>
-        <w:rPr>
-          <w:b/>
-          <w:bCs/>
-          <w:sz w:val="28"/>
-          <w:szCs w:val="28"/>
-        </w:rPr>
-      </w:pPr>
-    </w:p>
-    <w:p>
-      <w:pPr>
-        <w:pStyle w:val="Paragrafoelenco"/>
-        <w:ind w:left="2880"/>
-        <w:rPr>
-          <w:b/>
-          <w:bCs/>
-          <w:sz w:val="28"/>
-          <w:szCs w:val="28"/>
-        </w:rPr>
-      </w:pPr>
-    </w:p>
-    <w:p>
-      <w:pPr>
-        <w:pStyle w:val="Paragrafoelenco"/>
-        <w:ind w:left="2880"/>
-        <w:rPr>
-          <w:b/>
-          <w:bCs/>
-          <w:sz w:val="28"/>
-          <w:szCs w:val="28"/>
-        </w:rPr>
-      </w:pPr>
-    </w:p>
-    <w:p>
-      <w:pPr>
-        <w:pStyle w:val="Paragrafoelenco"/>
-        <w:ind w:left="2880"/>
-        <w:rPr>
-          <w:b/>
-          <w:bCs/>
-          <w:sz w:val="28"/>
-          <w:szCs w:val="28"/>
-        </w:rPr>
-      </w:pPr>
-    </w:p>
-    <w:p>
-      <w:pPr>
-        <w:pStyle w:val="Paragrafoelenco"/>
-        <w:ind w:left="2880"/>
-        <w:rPr>
-          <w:b/>
-          <w:bCs/>
-          <w:sz w:val="28"/>
-          <w:szCs w:val="28"/>
-        </w:rPr>
-      </w:pPr>
-    </w:p>
-    <w:p>
-      <w:pPr>
-        <w:pStyle w:val="Paragrafoelenco"/>
-        <w:ind w:left="2880"/>
-        <w:rPr>
-          <w:b/>
-          <w:bCs/>
-          <w:sz w:val="28"/>
-          <w:szCs w:val="28"/>
-        </w:rPr>
-      </w:pPr>
-    </w:p>
-    <w:p>
-      <w:pPr>
-        <w:pStyle w:val="Paragrafoelenco"/>
-        <w:ind w:left="2880"/>
-        <w:rPr>
-          <w:b/>
-          <w:bCs/>
-          <w:sz w:val="28"/>
-          <w:szCs w:val="28"/>
-        </w:rPr>
-      </w:pPr>
-    </w:p>
-    <w:p>
-      <w:pPr>
-        <w:pStyle w:val="Paragrafoelenco"/>
-        <w:ind w:left="2880"/>
-        <w:rPr>
-          <w:b/>
-          <w:bCs/>
-          <w:sz w:val="28"/>
-          <w:szCs w:val="28"/>
-        </w:rPr>
-      </w:pPr>
-    </w:p>
-    <w:p>
-      <w:pPr>
-        <w:pStyle w:val="Paragrafoelenco"/>
-        <w:ind w:left="2880"/>
-        <w:rPr>
-          <w:b/>
-          <w:bCs/>
-          <w:sz w:val="28"/>
-          <w:szCs w:val="28"/>
-        </w:rPr>
-      </w:pPr>
-    </w:p>
-    <w:p>
-      <w:pPr>
-        <w:pStyle w:val="Paragrafoelenco"/>
-        <w:ind w:left="2880"/>
-        <w:rPr>
-          <w:b/>
-          <w:bCs/>
-          <w:sz w:val="28"/>
-          <w:szCs w:val="28"/>
-        </w:rPr>
-      </w:pPr>
-    </w:p>
-    <w:p>
-      <w:pPr>
-        <w:pStyle w:val="Paragrafoelenco"/>
-        <w:ind w:left="2880"/>
-        <w:rPr>
-          <w:b/>
-          <w:bCs/>
-          <w:sz w:val="28"/>
-          <w:szCs w:val="28"/>
-        </w:rPr>
-      </w:pPr>
-    </w:p>
-    <w:p>
-      <w:pPr>
-        <w:pStyle w:val="Paragrafoelenco"/>
-        <w:ind w:left="2880"/>
-        <w:rPr>
-          <w:b/>
-          <w:bCs/>
-          <w:sz w:val="28"/>
-          <w:szCs w:val="28"/>
-        </w:rPr>
-      </w:pPr>
-    </w:p>
-    <w:p>
-      <w:pPr>
-        <w:pStyle w:val="Paragrafoelenco"/>
-        <w:ind w:left="2880"/>
-        <w:rPr>
-          <w:b/>
-          <w:bCs/>
-          <w:sz w:val="28"/>
-          <w:szCs w:val="28"/>
-        </w:rPr>
-      </w:pPr>
-    </w:p>
-    <w:p>
-      <w:pPr>
-        <w:pStyle w:val="Paragrafoelenco"/>
-        <w:ind w:left="2880"/>
-        <w:rPr>
-          <w:b/>
-          <w:bCs/>
-          <w:sz w:val="28"/>
-          <w:szCs w:val="28"/>
-        </w:rPr>
-      </w:pPr>
-    </w:p>
-    <w:p>
-      <w:pPr>
-        <w:pStyle w:val="Paragrafoelenco"/>
-        <w:ind w:left="2880"/>
-        <w:rPr>
-          <w:b/>
-          <w:bCs/>
-          <w:sz w:val="28"/>
-          <w:szCs w:val="28"/>
-        </w:rPr>
-      </w:pPr>
-    </w:p>
-    <w:p>
-      <w:pPr>
-        <w:pStyle w:val="Paragrafoelenco"/>
-        <w:ind w:left="2880"/>
-        <w:rPr>
-          <w:b/>
-          <w:bCs/>
-          <w:sz w:val="28"/>
-          <w:szCs w:val="28"/>
-        </w:rPr>
-      </w:pPr>
-    </w:p>
-    <w:p>
-      <w:pPr>
-        <w:pStyle w:val="Paragrafoelenco"/>
-        <w:ind w:left="2880"/>
-        <w:rPr>
-          <w:b/>
-          <w:bCs/>
-          <w:sz w:val="28"/>
-          <w:szCs w:val="28"/>
-        </w:rPr>
-      </w:pPr>
-    </w:p>
-    <w:p>
-      <w:pPr>
-        <w:pStyle w:val="Paragrafoelenco"/>
-        <w:ind w:left="2880"/>
-        <w:rPr>
-          <w:b/>
-          <w:bCs/>
-          <w:sz w:val="28"/>
-          <w:szCs w:val="28"/>
-        </w:rPr>
-      </w:pPr>
-    </w:p>
-    <w:p>
-      <w:pPr>
-        <w:pStyle w:val="Paragrafoelenco"/>
-        <w:ind w:left="2880"/>
-        <w:rPr>
-          <w:b/>
-          <w:bCs/>
-          <w:sz w:val="28"/>
-          <w:szCs w:val="28"/>
-        </w:rPr>
-      </w:pPr>
-    </w:p>
-    <w:p>
-      <w:pPr>
-        <w:pStyle w:val="Paragrafoelenco"/>
-        <w:ind w:left="2880"/>
-        <w:rPr>
-          <w:b/>
-          <w:bCs/>
-          <w:sz w:val="28"/>
-          <w:szCs w:val="28"/>
-        </w:rPr>
-      </w:pPr>
-    </w:p>
-    <w:p>
-      <w:pPr>
-        <w:pStyle w:val="Paragrafoelenco"/>
-        <w:ind w:left="2880"/>
-        <w:rPr>
-          <w:b/>
-          <w:bCs/>
-          <w:sz w:val="28"/>
-          <w:szCs w:val="28"/>
-        </w:rPr>
-      </w:pPr>
-    </w:p>
-    <w:p>
-      <w:pPr>
-        <w:pStyle w:val="Paragrafoelenco"/>
-        <w:ind w:left="2880"/>
-        <w:jc w:val="both"/>
-        <w:rPr>
-          <w:b/>
-          <w:bCs/>
-          <w:sz w:val="28"/>
-          <w:szCs w:val="28"/>
-        </w:rPr>
-      </w:pPr>
       <w:r>
         <w:rPr>
           <w:noProof/>
           <w:bdr w:val="none" w:sz="0" w:space="0" w:color="auto" w:frame="1"/>
         </w:rPr>
-        <w:lastRenderedPageBreak/>
         <w:drawing>
-          <wp:anchor distT="0" distB="0" distL="114300" distR="114300" simplePos="0" relativeHeight="251666432" behindDoc="1" locked="0" layoutInCell="1" allowOverlap="1" wp14:anchorId="5790B817" wp14:editId="65F33786">
+          <wp:anchor distT="0" distB="0" distL="114300" distR="114300" simplePos="0" relativeHeight="251666432" behindDoc="1" locked="0" layoutInCell="1" allowOverlap="1" wp14:anchorId="6F121CB8" wp14:editId="24E4B023">
             <wp:simplePos x="0" y="0"/>
             <wp:positionH relativeFrom="column">
-              <wp:posOffset>0</wp:posOffset>
+              <wp:posOffset>-152400</wp:posOffset>
             </wp:positionH>
             <wp:positionV relativeFrom="paragraph">
-              <wp:posOffset>0</wp:posOffset>
+              <wp:posOffset>-436880</wp:posOffset>
             </wp:positionV>
             <wp:extent cx="990600" cy="990600"/>
             <wp:effectExtent l="0" t="0" r="0" b="0"/>
@@ -2427,7 +2496,7 @@
                     </pic:cNvPicPr>
                   </pic:nvPicPr>
                   <pic:blipFill>
-                    <a:blip r:embed="rId5" cstate="print">
+                    <a:blip r:embed="rId7" cstate="print">
                       <a:extLst>
                         <a:ext uri="{28A0092B-C50C-407E-A947-70E740481C1C}">
                           <a14:useLocalDpi xmlns:a14="http://schemas.microsoft.com/office/drawing/2010/main" val="0"/>
@@ -2479,6 +2548,315 @@
     </w:p>
     <w:p>
       <w:pPr>
+        <w:ind w:left="1416"/>
+        <w:rPr>
+          <w:b/>
+          <w:bCs/>
+          <w:sz w:val="28"/>
+          <w:szCs w:val="28"/>
+        </w:rPr>
+      </w:pPr>
+      <w:r>
+        <w:rPr>
+          <w:b/>
+          <w:bCs/>
+          <w:sz w:val="28"/>
+          <w:szCs w:val="28"/>
+        </w:rPr>
+        <w:t>3. Requisiti funzionali</w:t>
+      </w:r>
+    </w:p>
+    <w:p>
+      <w:pPr>
+        <w:pStyle w:val="Paragrafoelenco"/>
+        <w:ind w:left="2880"/>
+        <w:rPr>
+          <w:b/>
+          <w:bCs/>
+          <w:sz w:val="28"/>
+          <w:szCs w:val="28"/>
+        </w:rPr>
+      </w:pPr>
+    </w:p>
+    <w:p>
+      <w:pPr>
+        <w:pStyle w:val="Paragrafoelenco"/>
+        <w:ind w:left="2880"/>
+        <w:rPr>
+          <w:b/>
+          <w:bCs/>
+          <w:sz w:val="28"/>
+          <w:szCs w:val="28"/>
+        </w:rPr>
+      </w:pPr>
+    </w:p>
+    <w:p>
+      <w:pPr>
+        <w:pStyle w:val="Paragrafoelenco"/>
+        <w:ind w:left="2880"/>
+        <w:rPr>
+          <w:b/>
+          <w:bCs/>
+          <w:sz w:val="28"/>
+          <w:szCs w:val="28"/>
+        </w:rPr>
+      </w:pPr>
+    </w:p>
+    <w:p>
+      <w:pPr>
+        <w:pStyle w:val="Paragrafoelenco"/>
+        <w:ind w:left="2880"/>
+        <w:rPr>
+          <w:b/>
+          <w:bCs/>
+          <w:sz w:val="28"/>
+          <w:szCs w:val="28"/>
+        </w:rPr>
+      </w:pPr>
+    </w:p>
+    <w:p>
+      <w:pPr>
+        <w:pStyle w:val="Paragrafoelenco"/>
+        <w:ind w:left="2880"/>
+        <w:rPr>
+          <w:b/>
+          <w:bCs/>
+          <w:sz w:val="28"/>
+          <w:szCs w:val="28"/>
+        </w:rPr>
+      </w:pPr>
+    </w:p>
+    <w:p>
+      <w:pPr>
+        <w:pStyle w:val="Paragrafoelenco"/>
+        <w:ind w:left="2880"/>
+        <w:rPr>
+          <w:b/>
+          <w:bCs/>
+          <w:sz w:val="28"/>
+          <w:szCs w:val="28"/>
+        </w:rPr>
+      </w:pPr>
+    </w:p>
+    <w:p>
+      <w:pPr>
+        <w:pStyle w:val="Paragrafoelenco"/>
+        <w:ind w:left="2880"/>
+        <w:rPr>
+          <w:b/>
+          <w:bCs/>
+          <w:sz w:val="28"/>
+          <w:szCs w:val="28"/>
+        </w:rPr>
+      </w:pPr>
+    </w:p>
+    <w:p>
+      <w:pPr>
+        <w:pStyle w:val="Paragrafoelenco"/>
+        <w:ind w:left="2880"/>
+        <w:rPr>
+          <w:b/>
+          <w:bCs/>
+          <w:sz w:val="28"/>
+          <w:szCs w:val="28"/>
+        </w:rPr>
+      </w:pPr>
+    </w:p>
+    <w:p>
+      <w:pPr>
+        <w:pStyle w:val="Paragrafoelenco"/>
+        <w:ind w:left="2880"/>
+        <w:rPr>
+          <w:b/>
+          <w:bCs/>
+          <w:sz w:val="28"/>
+          <w:szCs w:val="28"/>
+        </w:rPr>
+      </w:pPr>
+    </w:p>
+    <w:p>
+      <w:pPr>
+        <w:pStyle w:val="Paragrafoelenco"/>
+        <w:ind w:left="2880"/>
+        <w:rPr>
+          <w:b/>
+          <w:bCs/>
+          <w:sz w:val="28"/>
+          <w:szCs w:val="28"/>
+        </w:rPr>
+      </w:pPr>
+    </w:p>
+    <w:p>
+      <w:pPr>
+        <w:pStyle w:val="Paragrafoelenco"/>
+        <w:ind w:left="2880"/>
+        <w:rPr>
+          <w:b/>
+          <w:bCs/>
+          <w:sz w:val="28"/>
+          <w:szCs w:val="28"/>
+        </w:rPr>
+      </w:pPr>
+    </w:p>
+    <w:p>
+      <w:pPr>
+        <w:pStyle w:val="Paragrafoelenco"/>
+        <w:ind w:left="2880"/>
+        <w:rPr>
+          <w:b/>
+          <w:bCs/>
+          <w:sz w:val="28"/>
+          <w:szCs w:val="28"/>
+        </w:rPr>
+      </w:pPr>
+    </w:p>
+    <w:p>
+      <w:pPr>
+        <w:pStyle w:val="Paragrafoelenco"/>
+        <w:ind w:left="2880"/>
+        <w:rPr>
+          <w:b/>
+          <w:bCs/>
+          <w:sz w:val="28"/>
+          <w:szCs w:val="28"/>
+        </w:rPr>
+      </w:pPr>
+    </w:p>
+    <w:p>
+      <w:pPr>
+        <w:pStyle w:val="Paragrafoelenco"/>
+        <w:ind w:left="2880"/>
+        <w:rPr>
+          <w:b/>
+          <w:bCs/>
+          <w:sz w:val="28"/>
+          <w:szCs w:val="28"/>
+        </w:rPr>
+      </w:pPr>
+    </w:p>
+    <w:p>
+      <w:pPr>
+        <w:pStyle w:val="Paragrafoelenco"/>
+        <w:ind w:left="2880"/>
+        <w:rPr>
+          <w:b/>
+          <w:bCs/>
+          <w:sz w:val="28"/>
+          <w:szCs w:val="28"/>
+        </w:rPr>
+      </w:pPr>
+    </w:p>
+    <w:p>
+      <w:pPr>
+        <w:pStyle w:val="Paragrafoelenco"/>
+        <w:ind w:left="2880"/>
+        <w:rPr>
+          <w:b/>
+          <w:bCs/>
+          <w:sz w:val="28"/>
+          <w:szCs w:val="28"/>
+        </w:rPr>
+      </w:pPr>
+    </w:p>
+    <w:p>
+      <w:pPr>
+        <w:pStyle w:val="Paragrafoelenco"/>
+        <w:ind w:left="2880"/>
+        <w:rPr>
+          <w:b/>
+          <w:bCs/>
+          <w:sz w:val="28"/>
+          <w:szCs w:val="28"/>
+        </w:rPr>
+      </w:pPr>
+    </w:p>
+    <w:p>
+      <w:pPr>
+        <w:pStyle w:val="Paragrafoelenco"/>
+        <w:ind w:left="2880"/>
+        <w:rPr>
+          <w:b/>
+          <w:bCs/>
+          <w:sz w:val="28"/>
+          <w:szCs w:val="28"/>
+        </w:rPr>
+      </w:pPr>
+    </w:p>
+    <w:p>
+      <w:pPr>
+        <w:pStyle w:val="Paragrafoelenco"/>
+        <w:ind w:left="2880"/>
+        <w:rPr>
+          <w:b/>
+          <w:bCs/>
+          <w:sz w:val="28"/>
+          <w:szCs w:val="28"/>
+        </w:rPr>
+      </w:pPr>
+    </w:p>
+    <w:p>
+      <w:pPr>
+        <w:pStyle w:val="Paragrafoelenco"/>
+        <w:ind w:left="2880"/>
+        <w:rPr>
+          <w:b/>
+          <w:bCs/>
+          <w:sz w:val="28"/>
+          <w:szCs w:val="28"/>
+        </w:rPr>
+      </w:pPr>
+    </w:p>
+    <w:p>
+      <w:pPr>
+        <w:pStyle w:val="Paragrafoelenco"/>
+        <w:ind w:left="2880"/>
+        <w:rPr>
+          <w:b/>
+          <w:bCs/>
+          <w:sz w:val="28"/>
+          <w:szCs w:val="28"/>
+        </w:rPr>
+      </w:pPr>
+    </w:p>
+    <w:p>
+      <w:pPr>
+        <w:pStyle w:val="Paragrafoelenco"/>
+        <w:ind w:left="2880"/>
+        <w:rPr>
+          <w:b/>
+          <w:bCs/>
+          <w:sz w:val="28"/>
+          <w:szCs w:val="28"/>
+        </w:rPr>
+      </w:pPr>
+    </w:p>
+    <w:p>
+      <w:pPr>
+        <w:pStyle w:val="Paragrafoelenco"/>
+        <w:ind w:left="2880"/>
+        <w:jc w:val="both"/>
+        <w:rPr>
+          <w:b/>
+          <w:bCs/>
+          <w:sz w:val="28"/>
+          <w:szCs w:val="28"/>
+        </w:rPr>
+      </w:pPr>
+    </w:p>
+    <w:p>
+      <w:pPr>
+        <w:pStyle w:val="Paragrafoelenco"/>
+        <w:ind w:left="2880"/>
+        <w:rPr>
+          <w:b/>
+          <w:bCs/>
+          <w:sz w:val="28"/>
+          <w:szCs w:val="28"/>
+        </w:rPr>
+      </w:pPr>
+    </w:p>
+    <w:p>
+      <w:pPr>
         <w:ind w:left="708" w:firstLine="708"/>
         <w:rPr>
           <w:b/>
@@ -2519,31 +2897,228 @@
     </w:p>
     <w:p>
       <w:pPr>
-        <w:rPr>
-          <w:b/>
-          <w:bCs/>
-          <w:sz w:val="28"/>
-          <w:szCs w:val="28"/>
-        </w:rPr>
-      </w:pPr>
-    </w:p>
-    <w:p>
-      <w:pPr>
-        <w:rPr>
-          <w:b/>
-          <w:bCs/>
-          <w:sz w:val="28"/>
-          <w:szCs w:val="28"/>
-        </w:rPr>
-      </w:pPr>
-      <w:r>
-        <w:rPr>
-          <w:b/>
-          <w:bCs/>
-          <w:sz w:val="28"/>
-          <w:szCs w:val="28"/>
-        </w:rPr>
-        <w:t xml:space="preserve"> 2</w:t>
+        <w:ind w:left="708" w:firstLine="708"/>
+        <w:rPr>
+          <w:b/>
+          <w:bCs/>
+          <w:sz w:val="28"/>
+          <w:szCs w:val="28"/>
+        </w:rPr>
+      </w:pPr>
+    </w:p>
+    <w:p>
+      <w:pPr>
+        <w:ind w:left="708" w:firstLine="708"/>
+        <w:rPr>
+          <w:b/>
+          <w:bCs/>
+          <w:sz w:val="28"/>
+          <w:szCs w:val="28"/>
+        </w:rPr>
+      </w:pPr>
+    </w:p>
+    <w:p>
+      <w:pPr>
+        <w:ind w:left="708" w:firstLine="708"/>
+        <w:rPr>
+          <w:b/>
+          <w:bCs/>
+          <w:sz w:val="28"/>
+          <w:szCs w:val="28"/>
+        </w:rPr>
+      </w:pPr>
+    </w:p>
+    <w:p>
+      <w:pPr>
+        <w:ind w:left="708" w:firstLine="708"/>
+        <w:rPr>
+          <w:b/>
+          <w:bCs/>
+          <w:sz w:val="28"/>
+          <w:szCs w:val="28"/>
+        </w:rPr>
+      </w:pPr>
+    </w:p>
+    <w:p>
+      <w:pPr>
+        <w:ind w:left="708" w:firstLine="708"/>
+        <w:rPr>
+          <w:b/>
+          <w:bCs/>
+          <w:sz w:val="28"/>
+          <w:szCs w:val="28"/>
+        </w:rPr>
+      </w:pPr>
+    </w:p>
+    <w:p>
+      <w:pPr>
+        <w:ind w:left="708" w:firstLine="708"/>
+        <w:rPr>
+          <w:b/>
+          <w:bCs/>
+          <w:sz w:val="28"/>
+          <w:szCs w:val="28"/>
+        </w:rPr>
+      </w:pPr>
+    </w:p>
+    <w:p>
+      <w:pPr>
+        <w:ind w:left="708" w:firstLine="708"/>
+        <w:rPr>
+          <w:b/>
+          <w:bCs/>
+          <w:sz w:val="28"/>
+          <w:szCs w:val="28"/>
+        </w:rPr>
+      </w:pPr>
+    </w:p>
+    <w:p>
+      <w:pPr>
+        <w:ind w:left="708" w:firstLine="708"/>
+        <w:rPr>
+          <w:b/>
+          <w:bCs/>
+          <w:sz w:val="28"/>
+          <w:szCs w:val="28"/>
+        </w:rPr>
+      </w:pPr>
+    </w:p>
+    <w:p>
+      <w:pPr>
+        <w:ind w:left="708" w:firstLine="708"/>
+        <w:rPr>
+          <w:b/>
+          <w:bCs/>
+          <w:sz w:val="28"/>
+          <w:szCs w:val="28"/>
+        </w:rPr>
+      </w:pPr>
+    </w:p>
+    <w:p>
+      <w:pPr>
+        <w:rPr>
+          <w:b/>
+          <w:bCs/>
+          <w:sz w:val="28"/>
+          <w:szCs w:val="28"/>
+        </w:rPr>
+      </w:pPr>
+      <w:r>
+        <w:rPr>
+          <w:noProof/>
+          <w:bdr w:val="none" w:sz="0" w:space="0" w:color="auto" w:frame="1"/>
+        </w:rPr>
+        <w:drawing>
+          <wp:anchor distT="0" distB="0" distL="114300" distR="114300" simplePos="0" relativeHeight="251668480" behindDoc="1" locked="0" layoutInCell="1" allowOverlap="1" wp14:anchorId="7BB54A8D" wp14:editId="74F9FA35">
+            <wp:simplePos x="0" y="0"/>
+            <wp:positionH relativeFrom="column">
+              <wp:posOffset>-66675</wp:posOffset>
+            </wp:positionH>
+            <wp:positionV relativeFrom="paragraph">
+              <wp:posOffset>-117475</wp:posOffset>
+            </wp:positionV>
+            <wp:extent cx="990600" cy="990600"/>
+            <wp:effectExtent l="0" t="0" r="0" b="0"/>
+            <wp:wrapNone/>
+            <wp:docPr id="7" name="Immagine 7" descr="https://lh6.googleusercontent.com/VSsiqeoabKlyZpPR3M8N_QgRX0wmza_UpwPY4X_aw5DoDOhBQf_Cqjs1y_J9q_-WUttf-p9PsC_ufAaGZdC8hkvCgIBafTb65aaYKHEsVgHyVpZvykes9AnBo6hFKnrO07vhRYha"/>
+            <wp:cNvGraphicFramePr>
+              <a:graphicFrameLocks xmlns:a="http://schemas.openxmlformats.org/drawingml/2006/main" noChangeAspect="1"/>
+            </wp:cNvGraphicFramePr>
+            <a:graphic xmlns:a="http://schemas.openxmlformats.org/drawingml/2006/main">
+              <a:graphicData uri="http://schemas.openxmlformats.org/drawingml/2006/picture">
+                <pic:pic xmlns:pic="http://schemas.openxmlformats.org/drawingml/2006/picture">
+                  <pic:nvPicPr>
+                    <pic:cNvPr id="0" name="Picture 1" descr="https://lh6.googleusercontent.com/VSsiqeoabKlyZpPR3M8N_QgRX0wmza_UpwPY4X_aw5DoDOhBQf_Cqjs1y_J9q_-WUttf-p9PsC_ufAaGZdC8hkvCgIBafTb65aaYKHEsVgHyVpZvykes9AnBo6hFKnrO07vhRYha"/>
+                    <pic:cNvPicPr>
+                      <a:picLocks noChangeAspect="1" noChangeArrowheads="1"/>
+                    </pic:cNvPicPr>
+                  </pic:nvPicPr>
+                  <pic:blipFill>
+                    <a:blip r:embed="rId7" cstate="print">
+                      <a:extLst>
+                        <a:ext uri="{28A0092B-C50C-407E-A947-70E740481C1C}">
+                          <a14:useLocalDpi xmlns:a14="http://schemas.microsoft.com/office/drawing/2010/main" val="0"/>
+                        </a:ext>
+                      </a:extLst>
+                    </a:blip>
+                    <a:srcRect/>
+                    <a:stretch>
+                      <a:fillRect/>
+                    </a:stretch>
+                  </pic:blipFill>
+                  <pic:spPr bwMode="auto">
+                    <a:xfrm>
+                      <a:off x="0" y="0"/>
+                      <a:ext cx="990600" cy="990600"/>
+                    </a:xfrm>
+                    <a:prstGeom prst="rect">
+                      <a:avLst/>
+                    </a:prstGeom>
+                    <a:noFill/>
+                    <a:ln>
+                      <a:noFill/>
+                    </a:ln>
+                  </pic:spPr>
+                </pic:pic>
+              </a:graphicData>
+            </a:graphic>
+            <wp14:sizeRelH relativeFrom="page">
+              <wp14:pctWidth>0</wp14:pctWidth>
+            </wp14:sizeRelH>
+            <wp14:sizeRelV relativeFrom="page">
+              <wp14:pctHeight>0</wp14:pctHeight>
+            </wp14:sizeRelV>
+          </wp:anchor>
+        </w:drawing>
+      </w:r>
+    </w:p>
+    <w:p>
+      <w:pPr>
+        <w:rPr>
+          <w:b/>
+          <w:bCs/>
+          <w:sz w:val="28"/>
+          <w:szCs w:val="28"/>
+        </w:rPr>
+      </w:pPr>
+      <w:r>
+        <w:rPr>
+          <w:b/>
+          <w:bCs/>
+          <w:sz w:val="28"/>
+          <w:szCs w:val="28"/>
+        </w:rPr>
+        <w:t xml:space="preserve"> </w:t>
+      </w:r>
+    </w:p>
+    <w:p>
+      <w:pPr>
+        <w:rPr>
+          <w:b/>
+          <w:bCs/>
+          <w:sz w:val="28"/>
+          <w:szCs w:val="28"/>
+        </w:rPr>
+      </w:pPr>
+    </w:p>
+    <w:p>
+      <w:pPr>
+        <w:ind w:left="708" w:firstLine="708"/>
+        <w:rPr>
+          <w:b/>
+          <w:bCs/>
+          <w:sz w:val="28"/>
+          <w:szCs w:val="28"/>
+        </w:rPr>
+      </w:pPr>
+      <w:r>
+        <w:rPr>
+          <w:b/>
+          <w:bCs/>
+          <w:sz w:val="28"/>
+          <w:szCs w:val="28"/>
+        </w:rPr>
+        <w:t>4</w:t>
       </w:r>
       <w:r>
         <w:rPr>
@@ -2561,23 +3136,1418 @@
           <w:sz w:val="28"/>
           <w:szCs w:val="28"/>
         </w:rPr>
-        <w:t xml:space="preserve"> Scenari</w:t>
-      </w:r>
-    </w:p>
-    <w:p>
-      <w:pPr>
-        <w:rPr>
-          <w:b/>
-          <w:bCs/>
-          <w:sz w:val="28"/>
-          <w:szCs w:val="28"/>
-        </w:rPr>
-      </w:pPr>
-    </w:p>
-    <w:p>
-      <w:pPr>
-        <w:rPr>
-          <w:b/>
+        <w:t xml:space="preserve"> </w:t>
+      </w:r>
+      <w:r>
+        <w:rPr>
+          <w:b/>
+          <w:bCs/>
+          <w:sz w:val="28"/>
+          <w:szCs w:val="28"/>
+        </w:rPr>
+        <w:t>Requisiti non funzionali</w:t>
+      </w:r>
+    </w:p>
+    <w:p>
+      <w:pPr>
+        <w:rPr>
+          <w:b/>
+          <w:bCs/>
+          <w:sz w:val="28"/>
+          <w:szCs w:val="28"/>
+        </w:rPr>
+      </w:pPr>
+    </w:p>
+    <w:p>
+      <w:pPr>
+        <w:rPr>
+          <w:b/>
+          <w:bCs/>
+          <w:sz w:val="28"/>
+          <w:szCs w:val="28"/>
+        </w:rPr>
+      </w:pPr>
+    </w:p>
+    <w:p>
+      <w:pPr>
+        <w:rPr>
+          <w:b/>
+          <w:bCs/>
+          <w:sz w:val="28"/>
+          <w:szCs w:val="28"/>
+        </w:rPr>
+      </w:pPr>
+      <w:r>
+        <w:rPr>
+          <w:b/>
+          <w:bCs/>
+          <w:sz w:val="28"/>
+          <w:szCs w:val="28"/>
+        </w:rPr>
+        <w:t>4.1 Usabilità</w:t>
+      </w:r>
+    </w:p>
+    <w:p>
+      <w:pPr>
+        <w:rPr>
+          <w:b/>
+          <w:bCs/>
+          <w:sz w:val="28"/>
+          <w:szCs w:val="28"/>
+        </w:rPr>
+      </w:pPr>
+      <w:r>
+        <w:rPr>
+          <w:b/>
+          <w:bCs/>
+          <w:sz w:val="28"/>
+          <w:szCs w:val="28"/>
+        </w:rPr>
+        <w:tab/>
+      </w:r>
+    </w:p>
+    <w:p>
+      <w:pPr>
+        <w:rPr>
+          <w:b/>
+          <w:bCs/>
+        </w:rPr>
+      </w:pPr>
+      <w:r>
+        <w:rPr>
+          <w:b/>
+          <w:bCs/>
+          <w:sz w:val="28"/>
+          <w:szCs w:val="28"/>
+        </w:rPr>
+        <w:tab/>
+      </w:r>
+      <w:r>
+        <w:rPr>
+          <w:b/>
+          <w:bCs/>
+        </w:rPr>
+        <w:t xml:space="preserve">4.1.1 </w:t>
+      </w:r>
+      <w:r>
+        <w:rPr>
+          <w:b/>
+          <w:bCs/>
+        </w:rPr>
+        <w:t>Facilità d’uso</w:t>
+      </w:r>
+    </w:p>
+    <w:p>
+      <w:pPr>
+        <w:rPr>
+          <w:bCs/>
+        </w:rPr>
+      </w:pPr>
+      <w:r>
+        <w:rPr>
+          <w:b/>
+          <w:bCs/>
+        </w:rPr>
+        <w:tab/>
+      </w:r>
+      <w:r>
+        <w:rPr>
+          <w:b/>
+          <w:bCs/>
+        </w:rPr>
+        <w:tab/>
+      </w:r>
+      <w:r>
+        <w:rPr>
+          <w:bCs/>
+        </w:rPr>
+        <w:t>Il sistema deve essere facile da apprendere ed intuitivo da utilizzare.</w:t>
+      </w:r>
+    </w:p>
+    <w:p>
+      <w:pPr>
+        <w:rPr>
+          <w:b/>
+          <w:bCs/>
+        </w:rPr>
+      </w:pPr>
+      <w:r>
+        <w:rPr>
+          <w:bCs/>
+        </w:rPr>
+        <w:tab/>
+      </w:r>
+      <w:r>
+        <w:rPr>
+          <w:b/>
+          <w:bCs/>
+        </w:rPr>
+        <w:t>4.1.2 Navigazione agevole</w:t>
+      </w:r>
+    </w:p>
+    <w:p>
+      <w:pPr>
+        <w:ind w:left="1410"/>
+        <w:rPr>
+          <w:bCs/>
+        </w:rPr>
+      </w:pPr>
+      <w:r>
+        <w:rPr>
+          <w:bCs/>
+        </w:rPr>
+        <w:t xml:space="preserve">Il sistema deve consentire la navigazione agevole per l’utilizzo delle proprie funzionalità. </w:t>
+      </w:r>
+    </w:p>
+    <w:p>
+      <w:pPr>
+        <w:rPr>
+          <w:b/>
+          <w:bCs/>
+        </w:rPr>
+      </w:pPr>
+      <w:r>
+        <w:rPr>
+          <w:bCs/>
+        </w:rPr>
+        <w:tab/>
+      </w:r>
+      <w:r>
+        <w:rPr>
+          <w:b/>
+          <w:bCs/>
+        </w:rPr>
+        <w:t>4.1.3 Usabilità universale</w:t>
+      </w:r>
+    </w:p>
+    <w:p>
+      <w:pPr>
+        <w:ind w:left="1410"/>
+        <w:rPr>
+          <w:bCs/>
+        </w:rPr>
+      </w:pPr>
+      <w:r>
+        <w:rPr>
+          <w:bCs/>
+        </w:rPr>
+        <w:t>Il sistema deve permetterne l’utilizzo anche senza consultare la documentazione.</w:t>
+      </w:r>
+    </w:p>
+    <w:p>
+      <w:pPr>
+        <w:rPr>
+          <w:bCs/>
+        </w:rPr>
+      </w:pPr>
+    </w:p>
+    <w:p>
+      <w:pPr>
+        <w:rPr>
+          <w:bCs/>
+        </w:rPr>
+      </w:pPr>
+    </w:p>
+    <w:p>
+      <w:pPr>
+        <w:rPr>
+          <w:b/>
+          <w:bCs/>
+          <w:sz w:val="28"/>
+          <w:szCs w:val="28"/>
+        </w:rPr>
+      </w:pPr>
+      <w:r>
+        <w:rPr>
+          <w:b/>
+          <w:bCs/>
+          <w:sz w:val="28"/>
+          <w:szCs w:val="28"/>
+        </w:rPr>
+        <w:t>4.2 Affidabilità</w:t>
+      </w:r>
+    </w:p>
+    <w:p>
+      <w:pPr>
+        <w:rPr>
+          <w:b/>
+          <w:bCs/>
+          <w:sz w:val="28"/>
+          <w:szCs w:val="28"/>
+        </w:rPr>
+      </w:pPr>
+    </w:p>
+    <w:p>
+      <w:pPr>
+        <w:rPr>
+          <w:b/>
+          <w:bCs/>
+        </w:rPr>
+      </w:pPr>
+      <w:r>
+        <w:rPr>
+          <w:b/>
+          <w:bCs/>
+          <w:sz w:val="28"/>
+          <w:szCs w:val="28"/>
+        </w:rPr>
+        <w:tab/>
+      </w:r>
+      <w:r>
+        <w:rPr>
+          <w:b/>
+          <w:bCs/>
+        </w:rPr>
+        <w:t>4.2.1 Gestione ordini</w:t>
+      </w:r>
+    </w:p>
+    <w:p>
+      <w:pPr>
+        <w:ind w:left="1410"/>
+        <w:rPr>
+          <w:bCs/>
+        </w:rPr>
+      </w:pPr>
+      <w:r>
+        <w:rPr>
+          <w:bCs/>
+        </w:rPr>
+        <w:t>Affidabilità da garantire per quanto riguarda la corretta gestione degli ordini e delle relative personalizzazioni.</w:t>
+      </w:r>
+    </w:p>
+    <w:p>
+      <w:pPr>
+        <w:rPr>
+          <w:bCs/>
+        </w:rPr>
+      </w:pPr>
+    </w:p>
+    <w:p>
+      <w:pPr>
+        <w:rPr>
+          <w:bCs/>
+        </w:rPr>
+      </w:pPr>
+    </w:p>
+    <w:p>
+      <w:pPr>
+        <w:rPr>
+          <w:b/>
+          <w:bCs/>
+          <w:sz w:val="28"/>
+          <w:szCs w:val="28"/>
+        </w:rPr>
+      </w:pPr>
+      <w:r>
+        <w:rPr>
+          <w:b/>
+          <w:bCs/>
+          <w:sz w:val="28"/>
+          <w:szCs w:val="28"/>
+        </w:rPr>
+        <w:t>4.3 Prestazioni</w:t>
+      </w:r>
+    </w:p>
+    <w:p>
+      <w:pPr>
+        <w:rPr>
+          <w:b/>
+          <w:bCs/>
+          <w:sz w:val="28"/>
+          <w:szCs w:val="28"/>
+        </w:rPr>
+      </w:pPr>
+    </w:p>
+    <w:p>
+      <w:pPr>
+        <w:rPr>
+          <w:b/>
+          <w:bCs/>
+        </w:rPr>
+      </w:pPr>
+      <w:r>
+        <w:rPr>
+          <w:b/>
+          <w:bCs/>
+          <w:sz w:val="28"/>
+          <w:szCs w:val="28"/>
+        </w:rPr>
+        <w:tab/>
+      </w:r>
+      <w:r>
+        <w:rPr>
+          <w:b/>
+          <w:bCs/>
+        </w:rPr>
+        <w:t>4.3.1 Sistema responsive</w:t>
+      </w:r>
+    </w:p>
+    <w:p>
+      <w:pPr>
+        <w:rPr>
+          <w:bCs/>
+        </w:rPr>
+      </w:pPr>
+      <w:r>
+        <w:rPr>
+          <w:b/>
+          <w:bCs/>
+        </w:rPr>
+        <w:tab/>
+      </w:r>
+      <w:r>
+        <w:rPr>
+          <w:b/>
+          <w:bCs/>
+        </w:rPr>
+        <w:tab/>
+      </w:r>
+      <w:r>
+        <w:rPr>
+          <w:bCs/>
+        </w:rPr>
+        <w:t>Il sistema deve essere responsive per adattarsi a qualsiasi dispositivo.</w:t>
+      </w:r>
+    </w:p>
+    <w:p>
+      <w:pPr>
+        <w:rPr>
+          <w:b/>
+          <w:bCs/>
+        </w:rPr>
+      </w:pPr>
+      <w:r>
+        <w:rPr>
+          <w:bCs/>
+        </w:rPr>
+        <w:tab/>
+      </w:r>
+      <w:r>
+        <w:rPr>
+          <w:b/>
+          <w:bCs/>
+        </w:rPr>
+        <w:t>4.3.2 Navigazione concorrente</w:t>
+      </w:r>
+    </w:p>
+    <w:p>
+      <w:pPr>
+        <w:ind w:left="1410"/>
+        <w:rPr>
+          <w:bCs/>
+        </w:rPr>
+      </w:pPr>
+      <w:r>
+        <w:rPr>
+          <w:bCs/>
+        </w:rPr>
+        <w:t>Il sistema deve protrarre al meglio il proprio funzionamento anche con un elevato numero di utenti connessi contemporaneamente.</w:t>
+      </w:r>
+    </w:p>
+    <w:p>
+      <w:pPr>
+        <w:rPr>
+          <w:b/>
+          <w:bCs/>
+        </w:rPr>
+      </w:pPr>
+      <w:r>
+        <w:rPr>
+          <w:bCs/>
+        </w:rPr>
+        <w:t xml:space="preserve"> </w:t>
+      </w:r>
+      <w:r>
+        <w:rPr>
+          <w:bCs/>
+        </w:rPr>
+        <w:tab/>
+      </w:r>
+      <w:r>
+        <w:rPr>
+          <w:b/>
+          <w:bCs/>
+        </w:rPr>
+        <w:t>4.3.3 Qualità dei dati</w:t>
+      </w:r>
+    </w:p>
+    <w:p>
+      <w:pPr>
+        <w:ind w:left="1410"/>
+        <w:rPr>
+          <w:bCs/>
+        </w:rPr>
+      </w:pPr>
+      <w:r>
+        <w:rPr>
+          <w:bCs/>
+        </w:rPr>
+        <w:t xml:space="preserve">Il sistema deve gestire i dati degli articoli in vendita ed i dati </w:t>
+      </w:r>
+      <w:r>
+        <w:rPr>
+          <w:bCs/>
+        </w:rPr>
+        <w:t>di</w:t>
+      </w:r>
+      <w:r>
+        <w:rPr>
+          <w:bCs/>
+        </w:rPr>
+        <w:t xml:space="preserve"> tutti gli </w:t>
+      </w:r>
+      <w:r>
+        <w:rPr>
+          <w:bCs/>
+        </w:rPr>
+        <w:t>utenti,    con relative informazioni personali e riepilogo ordini. Sarà quindi necessario un grande spazio di archiviazioni per conservare e usufruire dei dati.</w:t>
+      </w:r>
+    </w:p>
+    <w:p>
+      <w:pPr>
+        <w:rPr>
+          <w:b/>
+          <w:bCs/>
+        </w:rPr>
+      </w:pPr>
+      <w:r>
+        <w:rPr>
+          <w:bCs/>
+        </w:rPr>
+        <w:tab/>
+      </w:r>
+      <w:r>
+        <w:rPr>
+          <w:b/>
+          <w:bCs/>
+        </w:rPr>
+        <w:t>4.3.4 Disponibilità</w:t>
+      </w:r>
+    </w:p>
+    <w:p>
+      <w:pPr>
+        <w:ind w:left="1410"/>
+        <w:rPr>
+          <w:bCs/>
+        </w:rPr>
+      </w:pPr>
+      <w:r>
+        <w:rPr>
+          <w:bCs/>
+        </w:rPr>
+        <w:t>Il sistema deve essere disponibile costantemente per permettere agli utenti di usufruirne in qualsiasi momento, 24 ore su 24.</w:t>
+      </w:r>
+    </w:p>
+    <w:p>
+      <w:pPr>
+        <w:rPr>
+          <w:b/>
+          <w:bCs/>
+        </w:rPr>
+      </w:pPr>
+      <w:r>
+        <w:rPr>
+          <w:b/>
+          <w:bCs/>
+          <w:sz w:val="28"/>
+          <w:szCs w:val="28"/>
+        </w:rPr>
+        <w:tab/>
+      </w:r>
+      <w:r>
+        <w:rPr>
+          <w:b/>
+          <w:bCs/>
+        </w:rPr>
+        <w:t>4.3.5 Tempi di risposta brevi</w:t>
+      </w:r>
+    </w:p>
+    <w:p>
+      <w:pPr>
+        <w:ind w:left="1410"/>
+        <w:rPr>
+          <w:bCs/>
+        </w:rPr>
+      </w:pPr>
+      <w:r>
+        <w:lastRenderedPageBreak/>
+        <w:t>Il sistema deve fornire il risultato delle operazioni dell’utente in un tempo non superiore ai 5 secondi.</w:t>
+      </w:r>
+    </w:p>
+    <w:p>
+      <w:pPr>
+        <w:rPr>
+          <w:b/>
+          <w:bCs/>
+          <w:sz w:val="28"/>
+          <w:szCs w:val="28"/>
+        </w:rPr>
+      </w:pPr>
+    </w:p>
+    <w:p>
+      <w:pPr>
+        <w:rPr>
+          <w:b/>
+          <w:bCs/>
+          <w:sz w:val="28"/>
+          <w:szCs w:val="28"/>
+        </w:rPr>
+      </w:pPr>
+      <w:r>
+        <w:rPr>
+          <w:noProof/>
+          <w:bdr w:val="none" w:sz="0" w:space="0" w:color="auto" w:frame="1"/>
+        </w:rPr>
+        <w:drawing>
+          <wp:anchor distT="0" distB="0" distL="114300" distR="114300" simplePos="0" relativeHeight="251670528" behindDoc="1" locked="0" layoutInCell="1" allowOverlap="1" wp14:anchorId="0B4FC2B2" wp14:editId="0DECD546">
+            <wp:simplePos x="0" y="0"/>
+            <wp:positionH relativeFrom="margin">
+              <wp:align>left</wp:align>
+            </wp:positionH>
+            <wp:positionV relativeFrom="paragraph">
+              <wp:posOffset>0</wp:posOffset>
+            </wp:positionV>
+            <wp:extent cx="990600" cy="990600"/>
+            <wp:effectExtent l="0" t="0" r="0" b="0"/>
+            <wp:wrapNone/>
+            <wp:docPr id="8" name="Immagine 8" descr="https://lh6.googleusercontent.com/VSsiqeoabKlyZpPR3M8N_QgRX0wmza_UpwPY4X_aw5DoDOhBQf_Cqjs1y_J9q_-WUttf-p9PsC_ufAaGZdC8hkvCgIBafTb65aaYKHEsVgHyVpZvykes9AnBo6hFKnrO07vhRYha"/>
+            <wp:cNvGraphicFramePr>
+              <a:graphicFrameLocks xmlns:a="http://schemas.openxmlformats.org/drawingml/2006/main" noChangeAspect="1"/>
+            </wp:cNvGraphicFramePr>
+            <a:graphic xmlns:a="http://schemas.openxmlformats.org/drawingml/2006/main">
+              <a:graphicData uri="http://schemas.openxmlformats.org/drawingml/2006/picture">
+                <pic:pic xmlns:pic="http://schemas.openxmlformats.org/drawingml/2006/picture">
+                  <pic:nvPicPr>
+                    <pic:cNvPr id="0" name="Picture 1" descr="https://lh6.googleusercontent.com/VSsiqeoabKlyZpPR3M8N_QgRX0wmza_UpwPY4X_aw5DoDOhBQf_Cqjs1y_J9q_-WUttf-p9PsC_ufAaGZdC8hkvCgIBafTb65aaYKHEsVgHyVpZvykes9AnBo6hFKnrO07vhRYha"/>
+                    <pic:cNvPicPr>
+                      <a:picLocks noChangeAspect="1" noChangeArrowheads="1"/>
+                    </pic:cNvPicPr>
+                  </pic:nvPicPr>
+                  <pic:blipFill>
+                    <a:blip r:embed="rId7" cstate="print">
+                      <a:extLst>
+                        <a:ext uri="{28A0092B-C50C-407E-A947-70E740481C1C}">
+                          <a14:useLocalDpi xmlns:a14="http://schemas.microsoft.com/office/drawing/2010/main" val="0"/>
+                        </a:ext>
+                      </a:extLst>
+                    </a:blip>
+                    <a:srcRect/>
+                    <a:stretch>
+                      <a:fillRect/>
+                    </a:stretch>
+                  </pic:blipFill>
+                  <pic:spPr bwMode="auto">
+                    <a:xfrm>
+                      <a:off x="0" y="0"/>
+                      <a:ext cx="990600" cy="990600"/>
+                    </a:xfrm>
+                    <a:prstGeom prst="rect">
+                      <a:avLst/>
+                    </a:prstGeom>
+                    <a:noFill/>
+                    <a:ln>
+                      <a:noFill/>
+                    </a:ln>
+                  </pic:spPr>
+                </pic:pic>
+              </a:graphicData>
+            </a:graphic>
+            <wp14:sizeRelH relativeFrom="page">
+              <wp14:pctWidth>0</wp14:pctWidth>
+            </wp14:sizeRelH>
+            <wp14:sizeRelV relativeFrom="page">
+              <wp14:pctHeight>0</wp14:pctHeight>
+            </wp14:sizeRelV>
+          </wp:anchor>
+        </w:drawing>
+      </w:r>
+    </w:p>
+    <w:p>
+      <w:pPr>
+        <w:rPr>
+          <w:b/>
+          <w:bCs/>
+          <w:sz w:val="28"/>
+          <w:szCs w:val="28"/>
+        </w:rPr>
+      </w:pPr>
+    </w:p>
+    <w:p>
+      <w:pPr>
+        <w:rPr>
+          <w:b/>
+          <w:bCs/>
+          <w:sz w:val="28"/>
+          <w:szCs w:val="28"/>
+        </w:rPr>
+      </w:pPr>
+    </w:p>
+    <w:p>
+      <w:pPr>
+        <w:rPr>
+          <w:b/>
+          <w:bCs/>
+          <w:sz w:val="28"/>
+          <w:szCs w:val="28"/>
+        </w:rPr>
+      </w:pPr>
+    </w:p>
+    <w:p>
+      <w:pPr>
+        <w:rPr>
+          <w:b/>
+          <w:bCs/>
+          <w:sz w:val="28"/>
+          <w:szCs w:val="28"/>
+        </w:rPr>
+      </w:pPr>
+    </w:p>
+    <w:p>
+      <w:pPr>
+        <w:rPr>
+          <w:b/>
+          <w:bCs/>
+          <w:sz w:val="28"/>
+          <w:szCs w:val="28"/>
+        </w:rPr>
+      </w:pPr>
+      <w:r>
+        <w:rPr>
+          <w:b/>
+          <w:bCs/>
+          <w:sz w:val="28"/>
+          <w:szCs w:val="28"/>
+        </w:rPr>
+        <w:t>4.4 Supportabilità</w:t>
+      </w:r>
+    </w:p>
+    <w:p>
+      <w:pPr>
+        <w:rPr>
+          <w:b/>
+          <w:bCs/>
+          <w:sz w:val="28"/>
+          <w:szCs w:val="28"/>
+        </w:rPr>
+      </w:pPr>
+      <w:r>
+        <w:rPr>
+          <w:b/>
+          <w:bCs/>
+          <w:sz w:val="28"/>
+          <w:szCs w:val="28"/>
+        </w:rPr>
+        <w:tab/>
+      </w:r>
+    </w:p>
+    <w:p>
+      <w:pPr>
+        <w:rPr>
+          <w:b/>
+          <w:bCs/>
+        </w:rPr>
+      </w:pPr>
+      <w:r>
+        <w:rPr>
+          <w:b/>
+          <w:bCs/>
+          <w:sz w:val="28"/>
+          <w:szCs w:val="28"/>
+        </w:rPr>
+        <w:tab/>
+        <w:t xml:space="preserve">4.4.1 </w:t>
+      </w:r>
+      <w:r>
+        <w:rPr>
+          <w:b/>
+          <w:bCs/>
+        </w:rPr>
+        <w:t>Sistemi di navigazione web</w:t>
+      </w:r>
+    </w:p>
+    <w:p>
+      <w:pPr>
+        <w:ind w:left="1410"/>
+      </w:pPr>
+      <w:r>
+        <w:t>Il sistema non permetterà il supporto per sistemi di navigazione web oramai obsoleti.</w:t>
+      </w:r>
+    </w:p>
+    <w:p/>
+    <w:p/>
+    <w:p>
+      <w:pPr>
+        <w:rPr>
+          <w:b/>
+          <w:sz w:val="28"/>
+          <w:szCs w:val="28"/>
+        </w:rPr>
+      </w:pPr>
+      <w:r>
+        <w:rPr>
+          <w:b/>
+          <w:sz w:val="28"/>
+          <w:szCs w:val="28"/>
+        </w:rPr>
+        <w:t>4.5 Implementazione</w:t>
+      </w:r>
+    </w:p>
+    <w:p>
+      <w:pPr>
+        <w:rPr>
+          <w:b/>
+          <w:sz w:val="28"/>
+          <w:szCs w:val="28"/>
+        </w:rPr>
+      </w:pPr>
+      <w:r>
+        <w:rPr>
+          <w:b/>
+          <w:sz w:val="28"/>
+          <w:szCs w:val="28"/>
+        </w:rPr>
+        <w:tab/>
+      </w:r>
+    </w:p>
+    <w:p>
+      <w:pPr>
+        <w:rPr>
+          <w:b/>
+        </w:rPr>
+      </w:pPr>
+      <w:r>
+        <w:rPr>
+          <w:b/>
+          <w:sz w:val="28"/>
+          <w:szCs w:val="28"/>
+        </w:rPr>
+        <w:tab/>
+      </w:r>
+      <w:r>
+        <w:rPr>
+          <w:b/>
+        </w:rPr>
+        <w:t>4.5.1 Recupero dati</w:t>
+      </w:r>
+    </w:p>
+    <w:p>
+      <w:r>
+        <w:rPr>
+          <w:b/>
+        </w:rPr>
+        <w:tab/>
+      </w:r>
+      <w:r>
+        <w:rPr>
+          <w:b/>
+        </w:rPr>
+        <w:tab/>
+      </w:r>
+      <w:r>
+        <w:t xml:space="preserve">Il sistema deve essere collegato ad </w:t>
+      </w:r>
+      <w:r>
+        <w:t>un</w:t>
+      </w:r>
+      <w:r>
+        <w:t xml:space="preserve"> database</w:t>
+      </w:r>
+      <w:r>
+        <w:t xml:space="preserve"> per la gestione dei dati</w:t>
+      </w:r>
+      <w:r>
+        <w:t>.</w:t>
+      </w:r>
+      <w:r>
+        <w:rPr>
+          <w:b/>
+        </w:rPr>
+        <w:t xml:space="preserve"> </w:t>
+      </w:r>
+    </w:p>
+    <w:p>
+      <w:pPr>
+        <w:rPr>
+          <w:b/>
+        </w:rPr>
+      </w:pPr>
+      <w:r>
+        <w:rPr>
+          <w:b/>
+        </w:rPr>
+        <w:tab/>
+        <w:t>4.5.2</w:t>
+      </w:r>
+      <w:r>
+        <w:rPr>
+          <w:b/>
+        </w:rPr>
+        <w:t xml:space="preserve"> Interfaccia grafica</w:t>
+      </w:r>
+    </w:p>
+    <w:p>
+      <w:pPr>
+        <w:ind w:left="1410"/>
+        <w:jc w:val="both"/>
+      </w:pPr>
+      <w:r>
+        <w:t>Il sistema deve fornire un’interfaccia agli utenti per facilitare il lavoro svolto di organizzazione e gestione degli ordini.</w:t>
+      </w:r>
+    </w:p>
+    <w:p>
+      <w:pPr>
+        <w:jc w:val="both"/>
+      </w:pPr>
+    </w:p>
+    <w:p>
+      <w:pPr>
+        <w:jc w:val="both"/>
+      </w:pPr>
+    </w:p>
+    <w:p>
+      <w:pPr>
+        <w:jc w:val="both"/>
+        <w:rPr>
+          <w:b/>
+          <w:sz w:val="28"/>
+          <w:szCs w:val="28"/>
+        </w:rPr>
+      </w:pPr>
+      <w:r>
+        <w:rPr>
+          <w:b/>
+          <w:sz w:val="28"/>
+          <w:szCs w:val="28"/>
+        </w:rPr>
+        <w:t>4.6 Interfacce</w:t>
+      </w:r>
+    </w:p>
+    <w:p>
+      <w:pPr>
+        <w:jc w:val="both"/>
+        <w:rPr>
+          <w:b/>
+          <w:sz w:val="28"/>
+          <w:szCs w:val="28"/>
+        </w:rPr>
+      </w:pPr>
+    </w:p>
+    <w:p>
+      <w:pPr>
+        <w:jc w:val="both"/>
+        <w:rPr>
+          <w:b/>
+        </w:rPr>
+      </w:pPr>
+      <w:r>
+        <w:rPr>
+          <w:b/>
+          <w:sz w:val="28"/>
+          <w:szCs w:val="28"/>
+        </w:rPr>
+        <w:tab/>
+      </w:r>
+      <w:r>
+        <w:rPr>
+          <w:b/>
+        </w:rPr>
+        <w:t>4.6.1 Interfaccia user friendly</w:t>
+      </w:r>
+    </w:p>
+    <w:p>
+      <w:pPr>
+        <w:ind w:left="1410"/>
+        <w:jc w:val="both"/>
+      </w:pPr>
+      <w:r>
+        <w:t>Il sistema deve fornire un’interfaccia user friendly per gestire con semplicità tutte le operazioni.</w:t>
+      </w:r>
+    </w:p>
+    <w:p>
+      <w:pPr>
+        <w:jc w:val="both"/>
+      </w:pPr>
+    </w:p>
+    <w:p>
+      <w:pPr>
+        <w:jc w:val="both"/>
+      </w:pPr>
+    </w:p>
+    <w:p>
+      <w:pPr>
+        <w:jc w:val="both"/>
+        <w:rPr>
+          <w:b/>
+          <w:sz w:val="28"/>
+          <w:szCs w:val="28"/>
+        </w:rPr>
+      </w:pPr>
+      <w:r>
+        <w:rPr>
+          <w:b/>
+          <w:sz w:val="28"/>
+          <w:szCs w:val="28"/>
+        </w:rPr>
+        <w:t>4.7 Packaging</w:t>
+      </w:r>
+    </w:p>
+    <w:p>
+      <w:pPr>
+        <w:jc w:val="both"/>
+        <w:rPr>
+          <w:b/>
+          <w:sz w:val="28"/>
+          <w:szCs w:val="28"/>
+        </w:rPr>
+      </w:pPr>
+    </w:p>
+    <w:p>
+      <w:pPr>
+        <w:jc w:val="both"/>
+        <w:rPr>
+          <w:b/>
+        </w:rPr>
+      </w:pPr>
+      <w:r>
+        <w:rPr>
+          <w:b/>
+          <w:sz w:val="28"/>
+          <w:szCs w:val="28"/>
+        </w:rPr>
+        <w:tab/>
+      </w:r>
+      <w:r>
+        <w:rPr>
+          <w:b/>
+        </w:rPr>
+        <w:t>4.7.1 Applicazione web-based</w:t>
+      </w:r>
+    </w:p>
+    <w:p>
+      <w:pPr>
+        <w:ind w:left="708" w:firstLine="708"/>
+        <w:jc w:val="both"/>
+      </w:pPr>
+      <w:r>
+        <w:t>Il sistema deve essere disponibile tramite pagina web da qualsiasi dispositivo.</w:t>
+      </w:r>
+    </w:p>
+    <w:p/>
+    <w:p/>
+    <w:p>
+      <w:pPr>
+        <w:rPr>
+          <w:b/>
+          <w:sz w:val="28"/>
+          <w:szCs w:val="28"/>
+        </w:rPr>
+      </w:pPr>
+      <w:r>
+        <w:rPr>
+          <w:b/>
+          <w:sz w:val="28"/>
+          <w:szCs w:val="28"/>
+        </w:rPr>
+        <w:t>4.8 Legali</w:t>
+      </w:r>
+    </w:p>
+    <w:p>
+      <w:pPr>
+        <w:rPr>
+          <w:b/>
+          <w:sz w:val="28"/>
+          <w:szCs w:val="28"/>
+        </w:rPr>
+      </w:pPr>
+    </w:p>
+    <w:p>
+      <w:pPr>
+        <w:rPr>
+          <w:b/>
+          <w:sz w:val="28"/>
+          <w:szCs w:val="28"/>
+        </w:rPr>
+      </w:pPr>
+      <w:r>
+        <w:rPr>
+          <w:b/>
+          <w:sz w:val="28"/>
+          <w:szCs w:val="28"/>
+        </w:rPr>
+        <w:tab/>
+        <w:t>4.8.1 Sicurezza</w:t>
+      </w:r>
+      <w:r>
+        <w:rPr>
+          <w:b/>
+          <w:sz w:val="28"/>
+          <w:szCs w:val="28"/>
+        </w:rPr>
+        <w:tab/>
+      </w:r>
+    </w:p>
+    <w:p>
+      <w:pPr>
+        <w:ind w:left="1410"/>
+        <w:rPr>
+          <w:b/>
+          <w:sz w:val="28"/>
+          <w:szCs w:val="28"/>
+        </w:rPr>
+      </w:pPr>
+      <w:r>
+        <w:t xml:space="preserve">Il sistema usufruirà delle ultime tecniche di sicurezza come la crittografia dei dati sensibili usati nei </w:t>
+      </w:r>
+      <w:r>
+        <w:t>F</w:t>
+      </w:r>
+      <w:r>
+        <w:t>orm.</w:t>
+      </w:r>
+    </w:p>
+    <w:p>
+      <w:pPr>
+        <w:rPr>
+          <w:b/>
+          <w:sz w:val="28"/>
+          <w:szCs w:val="28"/>
+        </w:rPr>
+      </w:pPr>
+    </w:p>
+    <w:p>
+      <w:pPr>
+        <w:ind w:left="1410"/>
+      </w:pPr>
+    </w:p>
+    <w:p>
+      <w:pPr>
+        <w:ind w:left="1410"/>
+      </w:pPr>
+    </w:p>
+    <w:p>
+      <w:pPr>
+        <w:ind w:left="1410"/>
+      </w:pPr>
+      <w:r>
+        <w:rPr>
+          <w:noProof/>
+          <w:bdr w:val="none" w:sz="0" w:space="0" w:color="auto" w:frame="1"/>
+        </w:rPr>
+        <w:drawing>
+          <wp:anchor distT="0" distB="0" distL="114300" distR="114300" simplePos="0" relativeHeight="251672576" behindDoc="1" locked="0" layoutInCell="1" allowOverlap="1" wp14:anchorId="0B4FC2B2" wp14:editId="0DECD546">
+            <wp:simplePos x="0" y="0"/>
+            <wp:positionH relativeFrom="margin">
+              <wp:align>left</wp:align>
+            </wp:positionH>
+            <wp:positionV relativeFrom="paragraph">
+              <wp:posOffset>0</wp:posOffset>
+            </wp:positionV>
+            <wp:extent cx="990600" cy="990600"/>
+            <wp:effectExtent l="0" t="0" r="0" b="0"/>
+            <wp:wrapNone/>
+            <wp:docPr id="9" name="Immagine 9" descr="https://lh6.googleusercontent.com/VSsiqeoabKlyZpPR3M8N_QgRX0wmza_UpwPY4X_aw5DoDOhBQf_Cqjs1y_J9q_-WUttf-p9PsC_ufAaGZdC8hkvCgIBafTb65aaYKHEsVgHyVpZvykes9AnBo6hFKnrO07vhRYha"/>
+            <wp:cNvGraphicFramePr>
+              <a:graphicFrameLocks xmlns:a="http://schemas.openxmlformats.org/drawingml/2006/main" noChangeAspect="1"/>
+            </wp:cNvGraphicFramePr>
+            <a:graphic xmlns:a="http://schemas.openxmlformats.org/drawingml/2006/main">
+              <a:graphicData uri="http://schemas.openxmlformats.org/drawingml/2006/picture">
+                <pic:pic xmlns:pic="http://schemas.openxmlformats.org/drawingml/2006/picture">
+                  <pic:nvPicPr>
+                    <pic:cNvPr id="0" name="Picture 1" descr="https://lh6.googleusercontent.com/VSsiqeoabKlyZpPR3M8N_QgRX0wmza_UpwPY4X_aw5DoDOhBQf_Cqjs1y_J9q_-WUttf-p9PsC_ufAaGZdC8hkvCgIBafTb65aaYKHEsVgHyVpZvykes9AnBo6hFKnrO07vhRYha"/>
+                    <pic:cNvPicPr>
+                      <a:picLocks noChangeAspect="1" noChangeArrowheads="1"/>
+                    </pic:cNvPicPr>
+                  </pic:nvPicPr>
+                  <pic:blipFill>
+                    <a:blip r:embed="rId7" cstate="print">
+                      <a:extLst>
+                        <a:ext uri="{28A0092B-C50C-407E-A947-70E740481C1C}">
+                          <a14:useLocalDpi xmlns:a14="http://schemas.microsoft.com/office/drawing/2010/main" val="0"/>
+                        </a:ext>
+                      </a:extLst>
+                    </a:blip>
+                    <a:srcRect/>
+                    <a:stretch>
+                      <a:fillRect/>
+                    </a:stretch>
+                  </pic:blipFill>
+                  <pic:spPr bwMode="auto">
+                    <a:xfrm>
+                      <a:off x="0" y="0"/>
+                      <a:ext cx="990600" cy="990600"/>
+                    </a:xfrm>
+                    <a:prstGeom prst="rect">
+                      <a:avLst/>
+                    </a:prstGeom>
+                    <a:noFill/>
+                    <a:ln>
+                      <a:noFill/>
+                    </a:ln>
+                  </pic:spPr>
+                </pic:pic>
+              </a:graphicData>
+            </a:graphic>
+            <wp14:sizeRelH relativeFrom="page">
+              <wp14:pctWidth>0</wp14:pctWidth>
+            </wp14:sizeRelH>
+            <wp14:sizeRelV relativeFrom="page">
+              <wp14:pctHeight>0</wp14:pctHeight>
+            </wp14:sizeRelV>
+          </wp:anchor>
+        </w:drawing>
+      </w:r>
+    </w:p>
+    <w:p>
+      <w:pPr>
+        <w:ind w:left="1410"/>
+      </w:pPr>
+    </w:p>
+    <w:p>
+      <w:pPr>
+        <w:ind w:left="1410"/>
+      </w:pPr>
+    </w:p>
+    <w:p>
+      <w:pPr>
+        <w:ind w:left="1410"/>
+      </w:pPr>
+    </w:p>
+    <w:p>
+      <w:pPr>
+        <w:ind w:left="1410"/>
+        <w:rPr>
+          <w:b/>
+          <w:sz w:val="28"/>
+          <w:szCs w:val="28"/>
+        </w:rPr>
+      </w:pPr>
+      <w:r>
+        <w:tab/>
+      </w:r>
+      <w:r>
+        <w:rPr>
+          <w:b/>
+          <w:sz w:val="28"/>
+          <w:szCs w:val="28"/>
+        </w:rPr>
+        <w:t>5. Ambiente di sviluppo</w:t>
+      </w:r>
+    </w:p>
+    <w:p>
+      <w:pPr>
+        <w:ind w:left="1410"/>
+        <w:rPr>
+          <w:b/>
+          <w:sz w:val="28"/>
+          <w:szCs w:val="28"/>
+        </w:rPr>
+      </w:pPr>
+    </w:p>
+    <w:p>
+      <w:pPr>
+        <w:ind w:left="708"/>
+        <w:rPr>
+          <w:color w:val="40454A"/>
+          <w:sz w:val="27"/>
+          <w:szCs w:val="27"/>
+          <w:shd w:val="clear" w:color="auto" w:fill="FFFFFF"/>
+        </w:rPr>
+      </w:pPr>
+      <w:r>
+        <w:t>La seguente piattaforma è stata pensata per essere sviluppata per applica</w:t>
+      </w:r>
+      <w:r>
+        <w:t>tivo</w:t>
+      </w:r>
+      <w:r>
+        <w:t xml:space="preserve"> Web</w:t>
+      </w:r>
+      <w:r>
+        <w:t xml:space="preserve"> ottimizzato e responsive, in questo modo gli utenti potranno accedervi indipendentemente dal sistema operativo utilizzato</w:t>
+      </w:r>
+      <w:r>
+        <w:rPr>
+          <w:color w:val="40454A"/>
+          <w:sz w:val="27"/>
+          <w:szCs w:val="27"/>
+          <w:shd w:val="clear" w:color="auto" w:fill="FFFFFF"/>
+        </w:rPr>
+        <w:t>.</w:t>
+      </w:r>
+    </w:p>
+    <w:p/>
+    <w:p>
+      <w:pPr>
+        <w:rPr>
+          <w:sz w:val="28"/>
+          <w:szCs w:val="28"/>
+        </w:rPr>
+      </w:pPr>
+    </w:p>
+    <w:p>
+      <w:pPr>
+        <w:ind w:left="1410"/>
+      </w:pPr>
+    </w:p>
+    <w:p>
+      <w:pPr>
+        <w:ind w:left="1410"/>
+      </w:pPr>
+    </w:p>
+    <w:p>
+      <w:pPr>
+        <w:ind w:left="1410"/>
+      </w:pPr>
+    </w:p>
+    <w:p>
+      <w:pPr>
+        <w:ind w:left="1410"/>
+      </w:pPr>
+    </w:p>
+    <w:p>
+      <w:pPr>
+        <w:ind w:left="1410"/>
+      </w:pPr>
+    </w:p>
+    <w:p>
+      <w:pPr>
+        <w:ind w:left="1410"/>
+      </w:pPr>
+    </w:p>
+    <w:p>
+      <w:pPr>
+        <w:ind w:left="1410"/>
+      </w:pPr>
+    </w:p>
+    <w:p>
+      <w:pPr>
+        <w:ind w:left="1410"/>
+      </w:pPr>
+    </w:p>
+    <w:p>
+      <w:pPr>
+        <w:ind w:left="1410"/>
+      </w:pPr>
+    </w:p>
+    <w:p>
+      <w:pPr>
+        <w:ind w:left="1410"/>
+      </w:pPr>
+    </w:p>
+    <w:p>
+      <w:pPr>
+        <w:ind w:left="1410"/>
+      </w:pPr>
+    </w:p>
+    <w:p>
+      <w:pPr>
+        <w:ind w:left="1410"/>
+      </w:pPr>
+    </w:p>
+    <w:p>
+      <w:pPr>
+        <w:ind w:left="1410"/>
+      </w:pPr>
+    </w:p>
+    <w:p>
+      <w:pPr>
+        <w:ind w:left="1410"/>
+      </w:pPr>
+    </w:p>
+    <w:p>
+      <w:pPr>
+        <w:ind w:left="1410"/>
+      </w:pPr>
+    </w:p>
+    <w:p>
+      <w:pPr>
+        <w:ind w:left="1410"/>
+      </w:pPr>
+    </w:p>
+    <w:p>
+      <w:pPr>
+        <w:ind w:left="1410"/>
+      </w:pPr>
+    </w:p>
+    <w:p>
+      <w:pPr>
+        <w:ind w:left="1410"/>
+      </w:pPr>
+    </w:p>
+    <w:p>
+      <w:pPr>
+        <w:ind w:left="1410"/>
+      </w:pPr>
+    </w:p>
+    <w:p>
+      <w:pPr>
+        <w:ind w:left="1410"/>
+      </w:pPr>
+    </w:p>
+    <w:p>
+      <w:pPr>
+        <w:ind w:left="1410"/>
+      </w:pPr>
+    </w:p>
+    <w:p>
+      <w:pPr>
+        <w:ind w:left="1410"/>
+      </w:pPr>
+    </w:p>
+    <w:p>
+      <w:pPr>
+        <w:ind w:left="1410"/>
+      </w:pPr>
+    </w:p>
+    <w:p>
+      <w:pPr>
+        <w:ind w:left="1410"/>
+      </w:pPr>
+    </w:p>
+    <w:p>
+      <w:pPr>
+        <w:ind w:left="1410"/>
+      </w:pPr>
+    </w:p>
+    <w:p>
+      <w:pPr>
+        <w:ind w:left="1410"/>
+      </w:pPr>
+    </w:p>
+    <w:p>
+      <w:pPr>
+        <w:ind w:left="1410"/>
+      </w:pPr>
+    </w:p>
+    <w:p>
+      <w:pPr>
+        <w:ind w:left="1410"/>
+      </w:pPr>
+    </w:p>
+    <w:p>
+      <w:pPr>
+        <w:ind w:left="1410"/>
+      </w:pPr>
+    </w:p>
+    <w:p>
+      <w:pPr>
+        <w:ind w:left="1410"/>
+      </w:pPr>
+    </w:p>
+    <w:p>
+      <w:pPr>
+        <w:ind w:left="1410"/>
+      </w:pPr>
+    </w:p>
+    <w:p>
+      <w:pPr>
+        <w:ind w:left="1410"/>
+      </w:pPr>
+    </w:p>
+    <w:p>
+      <w:pPr>
+        <w:ind w:left="1410"/>
+        <w:rPr>
           <w:bCs/>
           <w:sz w:val="28"/>
           <w:szCs w:val="28"/>
@@ -2793,15 +4763,7 @@
               <w:t>Navigando su motori di ricerca scopre</w:t>
             </w:r>
             <w:r>
-              <w:t xml:space="preserve"> “</w:t>
-            </w:r>
-            <w:proofErr w:type="spellStart"/>
-            <w:r>
-              <w:t>NashiraCustomGuitars</w:t>
-            </w:r>
-            <w:proofErr w:type="spellEnd"/>
-            <w:r>
-              <w:t xml:space="preserve">”. </w:t>
+              <w:t xml:space="preserve"> “NashiraCustomGuitars”. </w:t>
             </w:r>
             <w:r>
               <w:t>una piattaforma</w:t>
@@ -2889,15 +4851,7 @@
               <w:t xml:space="preserve">entra nella pagina di registrazione e </w:t>
             </w:r>
             <w:r>
-              <w:t xml:space="preserve">compila tutti i campi della </w:t>
-            </w:r>
-            <w:proofErr w:type="spellStart"/>
-            <w:r>
-              <w:t>form</w:t>
-            </w:r>
-            <w:proofErr w:type="spellEnd"/>
-            <w:r>
-              <w:t xml:space="preserve"> di registrazione: username, password, nome, cognome, indirizzo, telefono, codice fiscale, ed e-mail.</w:t>
+              <w:t>compila tutti i campi della form di registrazione: username, password, nome, cognome, indirizzo, telefono, codice fiscale, ed e-mail.</w:t>
             </w:r>
             <w:r>
               <w:t xml:space="preserve"> </w:t>
@@ -3042,7 +4996,6 @@
           <w:noProof/>
           <w:bdr w:val="none" w:sz="0" w:space="0" w:color="auto" w:frame="1"/>
         </w:rPr>
-        <w:lastRenderedPageBreak/>
         <w:drawing>
           <wp:inline distT="0" distB="0" distL="0" distR="0">
             <wp:extent cx="990600" cy="990600"/>
@@ -3061,7 +5014,7 @@
                     </pic:cNvPicPr>
                   </pic:nvPicPr>
                   <pic:blipFill>
-                    <a:blip r:embed="rId5" cstate="print">
+                    <a:blip r:embed="rId7" cstate="print">
                       <a:extLst>
                         <a:ext uri="{28A0092B-C50C-407E-A947-70E740481C1C}">
                           <a14:useLocalDpi xmlns:a14="http://schemas.microsoft.com/office/drawing/2010/main" val="0"/>
@@ -3207,6 +5160,7 @@
               <w:rPr>
                 <w:b/>
               </w:rPr>
+              <w:lastRenderedPageBreak/>
               <w:t>Istanze attori partecipanti</w:t>
             </w:r>
           </w:p>
@@ -3313,15 +5267,7 @@
               <w:ind w:left="30"/>
             </w:pPr>
             <w:r>
-              <w:t xml:space="preserve">1. Bianchi studente universitario appassionato di </w:t>
-            </w:r>
-            <w:proofErr w:type="gramStart"/>
-            <w:r>
-              <w:t>musica  vorrebbe</w:t>
-            </w:r>
-            <w:proofErr w:type="gramEnd"/>
-            <w:r>
-              <w:t xml:space="preserve"> festeggiare la fine del proprio percorso di studio con l’acquisto di una chitarra nuova personalizzata.</w:t>
+              <w:t>1. Bianchi studente universitario appassionato di musica  vorrebbe festeggiare la fine del proprio percorso di studio con l’acquisto di una chitarra nuova personalizzata.</w:t>
             </w:r>
           </w:p>
           <w:p>
@@ -3338,23 +5284,7 @@
               <w:ind w:left="30"/>
             </w:pPr>
             <w:r>
-              <w:t>2. Decide quindi di effettuare il Login sul sito “</w:t>
-            </w:r>
-            <w:proofErr w:type="spellStart"/>
-            <w:r>
-              <w:t>Nashira</w:t>
-            </w:r>
-            <w:proofErr w:type="spellEnd"/>
-            <w:r>
-              <w:t xml:space="preserve"> custom </w:t>
-            </w:r>
-            <w:proofErr w:type="spellStart"/>
-            <w:r>
-              <w:t>guitars</w:t>
-            </w:r>
-            <w:proofErr w:type="spellEnd"/>
-            <w:r>
-              <w:t>” e comincia la ricerca.</w:t>
+              <w:t>2. Decide quindi di effettuare il Login sul sito “Nashira custom guitars” e comincia la ricerca.</w:t>
             </w:r>
           </w:p>
           <w:p>
@@ -3388,23 +5318,7 @@
               <w:ind w:left="30"/>
             </w:pPr>
             <w:r>
-              <w:t xml:space="preserve">4.Lo studente nota nel </w:t>
-            </w:r>
-            <w:proofErr w:type="spellStart"/>
-            <w:r>
-              <w:t>footer</w:t>
-            </w:r>
-            <w:proofErr w:type="spellEnd"/>
-            <w:r>
-              <w:t xml:space="preserve"> della pagina i dati per contattare il venditore ed invia il messaggio</w:t>
-            </w:r>
-            <w:proofErr w:type="gramStart"/>
-            <w:r>
-              <w:t>: ”Salve</w:t>
-            </w:r>
-            <w:proofErr w:type="gramEnd"/>
-            <w:r>
-              <w:t>, sarebbe possibile inserire ulteriori personalizzazioni alla chitarra?”.</w:t>
+              <w:t>4.Lo studente nota nel footer della pagina i dati per contattare il venditore ed invia il messaggio: ”Salve, sarebbe possibile inserire ulteriori personalizzazioni alla chitarra?”.</w:t>
             </w:r>
           </w:p>
           <w:p>
@@ -3438,15 +5352,7 @@
               <w:ind w:left="30"/>
             </w:pPr>
             <w:r>
-              <w:t xml:space="preserve">6.Dopo aver controllato la scheda inerente alle possibili personalizzazioni della chitarra, Bianchi completa il testo di personalizzazione </w:t>
-            </w:r>
-            <w:proofErr w:type="gramStart"/>
-            <w:r>
-              <w:t>con :</w:t>
-            </w:r>
-            <w:proofErr w:type="gramEnd"/>
-            <w:r>
-              <w:t>“Vorrei la data 17/09/1988 sul manico” e procede premendo il tasto “aggiungi al carrello”.</w:t>
+              <w:t>6.Dopo aver controllato la scheda inerente alle possibili personalizzazioni della chitarra, Bianchi completa il testo di personalizzazione con :“Vorrei la data 17/09/1988 sul manico” e procede premendo il tasto “aggiungi al carrello”.</w:t>
             </w:r>
           </w:p>
         </w:tc>
@@ -3460,10 +5366,7 @@
         </w:rPr>
       </w:pPr>
     </w:p>
-    <w:p>
-      <w:bookmarkStart w:id="0" w:name="_GoBack"/>
-      <w:bookmarkEnd w:id="0"/>
-    </w:p>
+    <w:p/>
     <w:sectPr>
       <w:pgSz w:w="11906" w:h="16838"/>
       <w:pgMar w:top="1417" w:right="1134" w:bottom="1134" w:left="1134" w:header="708" w:footer="708" w:gutter="0"/>
@@ -3474,9 +5377,173 @@
 </w:document>
 </file>
 
+<file path=word/endnotes.xml><?xml version="1.0" encoding="utf-8"?>
+<w:endnotes xmlns:wpc="http://schemas.microsoft.com/office/word/2010/wordprocessingCanvas" xmlns:mc="http://schemas.openxmlformats.org/markup-compatibility/2006" xmlns:o="urn:schemas-microsoft-com:office:office" xmlns:r="http://schemas.openxmlformats.org/officeDocument/2006/relationships" xmlns:m="http://schemas.openxmlformats.org/officeDocument/2006/math" xmlns:v="urn:schemas-microsoft-com:vml" xmlns:wp14="http://schemas.microsoft.com/office/word/2010/wordprocessingDrawing" xmlns:wp="http://schemas.openxmlformats.org/drawingml/2006/wordprocessingDrawing" xmlns:w10="urn:schemas-microsoft-com:office:word" xmlns:w="http://schemas.openxmlformats.org/wordprocessingml/2006/main" xmlns:w14="http://schemas.microsoft.com/office/word/2010/wordml" xmlns:w15="http://schemas.microsoft.com/office/word/2012/wordml" xmlns:wpg="http://schemas.microsoft.com/office/word/2010/wordprocessingGroup" xmlns:wpi="http://schemas.microsoft.com/office/word/2010/wordprocessingInk" xmlns:wne="http://schemas.microsoft.com/office/word/2006/wordml" xmlns:wps="http://schemas.microsoft.com/office/word/2010/wordprocessingShape" mc:Ignorable="w14 w15 wp14">
+  <w:endnote w:type="separator" w:id="-1">
+    <w:p>
+      <w:pPr>
+        <w:spacing w:line="240" w:lineRule="auto"/>
+      </w:pPr>
+      <w:r>
+        <w:separator/>
+      </w:r>
+    </w:p>
+  </w:endnote>
+  <w:endnote w:type="continuationSeparator" w:id="0">
+    <w:p>
+      <w:pPr>
+        <w:spacing w:line="240" w:lineRule="auto"/>
+      </w:pPr>
+      <w:r>
+        <w:continuationSeparator/>
+      </w:r>
+    </w:p>
+  </w:endnote>
+</w:endnotes>
+</file>
+
+<file path=word/footnotes.xml><?xml version="1.0" encoding="utf-8"?>
+<w:footnotes xmlns:wpc="http://schemas.microsoft.com/office/word/2010/wordprocessingCanvas" xmlns:mc="http://schemas.openxmlformats.org/markup-compatibility/2006" xmlns:o="urn:schemas-microsoft-com:office:office" xmlns:r="http://schemas.openxmlformats.org/officeDocument/2006/relationships" xmlns:m="http://schemas.openxmlformats.org/officeDocument/2006/math" xmlns:v="urn:schemas-microsoft-com:vml" xmlns:wp14="http://schemas.microsoft.com/office/word/2010/wordprocessingDrawing" xmlns:wp="http://schemas.openxmlformats.org/drawingml/2006/wordprocessingDrawing" xmlns:w10="urn:schemas-microsoft-com:office:word" xmlns:w="http://schemas.openxmlformats.org/wordprocessingml/2006/main" xmlns:w14="http://schemas.microsoft.com/office/word/2010/wordml" xmlns:w15="http://schemas.microsoft.com/office/word/2012/wordml" xmlns:wpg="http://schemas.microsoft.com/office/word/2010/wordprocessingGroup" xmlns:wpi="http://schemas.microsoft.com/office/word/2010/wordprocessingInk" xmlns:wne="http://schemas.microsoft.com/office/word/2006/wordml" xmlns:wps="http://schemas.microsoft.com/office/word/2010/wordprocessingShape" mc:Ignorable="w14 w15 wp14">
+  <w:footnote w:type="separator" w:id="-1">
+    <w:p>
+      <w:pPr>
+        <w:spacing w:line="240" w:lineRule="auto"/>
+      </w:pPr>
+      <w:r>
+        <w:separator/>
+      </w:r>
+    </w:p>
+  </w:footnote>
+  <w:footnote w:type="continuationSeparator" w:id="0">
+    <w:p>
+      <w:pPr>
+        <w:spacing w:line="240" w:lineRule="auto"/>
+      </w:pPr>
+      <w:r>
+        <w:continuationSeparator/>
+      </w:r>
+    </w:p>
+  </w:footnote>
+</w:footnotes>
+</file>
+
 <file path=word/numbering.xml><?xml version="1.0" encoding="utf-8"?>
 <w:numbering xmlns:wpc="http://schemas.microsoft.com/office/word/2010/wordprocessingCanvas" xmlns:mc="http://schemas.openxmlformats.org/markup-compatibility/2006" xmlns:o="urn:schemas-microsoft-com:office:office" xmlns:r="http://schemas.openxmlformats.org/officeDocument/2006/relationships" xmlns:m="http://schemas.openxmlformats.org/officeDocument/2006/math" xmlns:v="urn:schemas-microsoft-com:vml" xmlns:wp14="http://schemas.microsoft.com/office/word/2010/wordprocessingDrawing" xmlns:wp="http://schemas.openxmlformats.org/drawingml/2006/wordprocessingDrawing" xmlns:w10="urn:schemas-microsoft-com:office:word" xmlns:w="http://schemas.openxmlformats.org/wordprocessingml/2006/main" xmlns:w14="http://schemas.microsoft.com/office/word/2010/wordml" xmlns:w15="http://schemas.microsoft.com/office/word/2012/wordml" xmlns:wpg="http://schemas.microsoft.com/office/word/2010/wordprocessingGroup" xmlns:wpi="http://schemas.microsoft.com/office/word/2010/wordprocessingInk" xmlns:wne="http://schemas.microsoft.com/office/word/2006/wordml" xmlns:wps="http://schemas.microsoft.com/office/word/2010/wordprocessingShape" mc:Ignorable="w14 w15 wp14">
   <w:abstractNum w:abstractNumId="0">
+    <w:nsid w:val="48831CDD"/>
+    <w:multiLevelType w:val="hybridMultilevel"/>
+    <w:tmpl w:val="49DE3394"/>
+    <w:lvl w:ilvl="0" w:tplc="04100001">
+      <w:start w:val="1"/>
+      <w:numFmt w:val="bullet"/>
+      <w:lvlText w:val=""/>
+      <w:lvlJc w:val="left"/>
+      <w:pPr>
+        <w:ind w:left="1068" w:hanging="360"/>
+      </w:pPr>
+      <w:rPr>
+        <w:rFonts w:ascii="Symbol" w:hAnsi="Symbol" w:hint="default"/>
+        <w:sz w:val="22"/>
+      </w:rPr>
+    </w:lvl>
+    <w:lvl w:ilvl="1" w:tplc="04100003" w:tentative="1">
+      <w:start w:val="1"/>
+      <w:numFmt w:val="bullet"/>
+      <w:lvlText w:val="o"/>
+      <w:lvlJc w:val="left"/>
+      <w:pPr>
+        <w:ind w:left="2214" w:hanging="360"/>
+      </w:pPr>
+      <w:rPr>
+        <w:rFonts w:ascii="Courier New" w:hAnsi="Courier New" w:cs="Courier New" w:hint="default"/>
+      </w:rPr>
+    </w:lvl>
+    <w:lvl w:ilvl="2" w:tplc="04100005" w:tentative="1">
+      <w:start w:val="1"/>
+      <w:numFmt w:val="bullet"/>
+      <w:lvlText w:val=""/>
+      <w:lvlJc w:val="left"/>
+      <w:pPr>
+        <w:ind w:left="2934" w:hanging="360"/>
+      </w:pPr>
+      <w:rPr>
+        <w:rFonts w:ascii="Wingdings" w:hAnsi="Wingdings" w:hint="default"/>
+      </w:rPr>
+    </w:lvl>
+    <w:lvl w:ilvl="3" w:tplc="04100001" w:tentative="1">
+      <w:start w:val="1"/>
+      <w:numFmt w:val="bullet"/>
+      <w:lvlText w:val=""/>
+      <w:lvlJc w:val="left"/>
+      <w:pPr>
+        <w:ind w:left="3654" w:hanging="360"/>
+      </w:pPr>
+      <w:rPr>
+        <w:rFonts w:ascii="Symbol" w:hAnsi="Symbol" w:hint="default"/>
+      </w:rPr>
+    </w:lvl>
+    <w:lvl w:ilvl="4" w:tplc="04100003" w:tentative="1">
+      <w:start w:val="1"/>
+      <w:numFmt w:val="bullet"/>
+      <w:lvlText w:val="o"/>
+      <w:lvlJc w:val="left"/>
+      <w:pPr>
+        <w:ind w:left="4374" w:hanging="360"/>
+      </w:pPr>
+      <w:rPr>
+        <w:rFonts w:ascii="Courier New" w:hAnsi="Courier New" w:cs="Courier New" w:hint="default"/>
+      </w:rPr>
+    </w:lvl>
+    <w:lvl w:ilvl="5" w:tplc="04100005" w:tentative="1">
+      <w:start w:val="1"/>
+      <w:numFmt w:val="bullet"/>
+      <w:lvlText w:val=""/>
+      <w:lvlJc w:val="left"/>
+      <w:pPr>
+        <w:ind w:left="5094" w:hanging="360"/>
+      </w:pPr>
+      <w:rPr>
+        <w:rFonts w:ascii="Wingdings" w:hAnsi="Wingdings" w:hint="default"/>
+      </w:rPr>
+    </w:lvl>
+    <w:lvl w:ilvl="6" w:tplc="04100001" w:tentative="1">
+      <w:start w:val="1"/>
+      <w:numFmt w:val="bullet"/>
+      <w:lvlText w:val=""/>
+      <w:lvlJc w:val="left"/>
+      <w:pPr>
+        <w:ind w:left="5814" w:hanging="360"/>
+      </w:pPr>
+      <w:rPr>
+        <w:rFonts w:ascii="Symbol" w:hAnsi="Symbol" w:hint="default"/>
+      </w:rPr>
+    </w:lvl>
+    <w:lvl w:ilvl="7" w:tplc="04100003" w:tentative="1">
+      <w:start w:val="1"/>
+      <w:numFmt w:val="bullet"/>
+      <w:lvlText w:val="o"/>
+      <w:lvlJc w:val="left"/>
+      <w:pPr>
+        <w:ind w:left="6534" w:hanging="360"/>
+      </w:pPr>
+      <w:rPr>
+        <w:rFonts w:ascii="Courier New" w:hAnsi="Courier New" w:cs="Courier New" w:hint="default"/>
+      </w:rPr>
+    </w:lvl>
+    <w:lvl w:ilvl="8" w:tplc="04100005" w:tentative="1">
+      <w:start w:val="1"/>
+      <w:numFmt w:val="bullet"/>
+      <w:lvlText w:val=""/>
+      <w:lvlJc w:val="left"/>
+      <w:pPr>
+        <w:ind w:left="7254" w:hanging="360"/>
+      </w:pPr>
+      <w:rPr>
+        <w:rFonts w:ascii="Wingdings" w:hAnsi="Wingdings" w:hint="default"/>
+      </w:rPr>
+    </w:lvl>
+  </w:abstractNum>
+  <w:abstractNum w:abstractNumId="1">
     <w:nsid w:val="6E980C71"/>
     <w:multiLevelType w:val="multilevel"/>
     <w:tmpl w:val="F22E50D0"/>
@@ -3589,7 +5656,126 @@
       </w:rPr>
     </w:lvl>
   </w:abstractNum>
+  <w:abstractNum w:abstractNumId="2">
+    <w:nsid w:val="7B745B75"/>
+    <w:multiLevelType w:val="hybridMultilevel"/>
+    <w:tmpl w:val="D9760CA4"/>
+    <w:lvl w:ilvl="0" w:tplc="04100001">
+      <w:start w:val="1"/>
+      <w:numFmt w:val="bullet"/>
+      <w:lvlText w:val=""/>
+      <w:lvlJc w:val="left"/>
+      <w:pPr>
+        <w:ind w:left="720" w:hanging="360"/>
+      </w:pPr>
+      <w:rPr>
+        <w:rFonts w:ascii="Symbol" w:hAnsi="Symbol" w:hint="default"/>
+      </w:rPr>
+    </w:lvl>
+    <w:lvl w:ilvl="1" w:tplc="04100003" w:tentative="1">
+      <w:start w:val="1"/>
+      <w:numFmt w:val="bullet"/>
+      <w:lvlText w:val="o"/>
+      <w:lvlJc w:val="left"/>
+      <w:pPr>
+        <w:ind w:left="1440" w:hanging="360"/>
+      </w:pPr>
+      <w:rPr>
+        <w:rFonts w:ascii="Courier New" w:hAnsi="Courier New" w:cs="Courier New" w:hint="default"/>
+      </w:rPr>
+    </w:lvl>
+    <w:lvl w:ilvl="2" w:tplc="04100005" w:tentative="1">
+      <w:start w:val="1"/>
+      <w:numFmt w:val="bullet"/>
+      <w:lvlText w:val=""/>
+      <w:lvlJc w:val="left"/>
+      <w:pPr>
+        <w:ind w:left="2160" w:hanging="360"/>
+      </w:pPr>
+      <w:rPr>
+        <w:rFonts w:ascii="Wingdings" w:hAnsi="Wingdings" w:hint="default"/>
+      </w:rPr>
+    </w:lvl>
+    <w:lvl w:ilvl="3" w:tplc="04100001" w:tentative="1">
+      <w:start w:val="1"/>
+      <w:numFmt w:val="bullet"/>
+      <w:lvlText w:val=""/>
+      <w:lvlJc w:val="left"/>
+      <w:pPr>
+        <w:ind w:left="2880" w:hanging="360"/>
+      </w:pPr>
+      <w:rPr>
+        <w:rFonts w:ascii="Symbol" w:hAnsi="Symbol" w:hint="default"/>
+      </w:rPr>
+    </w:lvl>
+    <w:lvl w:ilvl="4" w:tplc="04100003" w:tentative="1">
+      <w:start w:val="1"/>
+      <w:numFmt w:val="bullet"/>
+      <w:lvlText w:val="o"/>
+      <w:lvlJc w:val="left"/>
+      <w:pPr>
+        <w:ind w:left="3600" w:hanging="360"/>
+      </w:pPr>
+      <w:rPr>
+        <w:rFonts w:ascii="Courier New" w:hAnsi="Courier New" w:cs="Courier New" w:hint="default"/>
+      </w:rPr>
+    </w:lvl>
+    <w:lvl w:ilvl="5" w:tplc="04100005" w:tentative="1">
+      <w:start w:val="1"/>
+      <w:numFmt w:val="bullet"/>
+      <w:lvlText w:val=""/>
+      <w:lvlJc w:val="left"/>
+      <w:pPr>
+        <w:ind w:left="4320" w:hanging="360"/>
+      </w:pPr>
+      <w:rPr>
+        <w:rFonts w:ascii="Wingdings" w:hAnsi="Wingdings" w:hint="default"/>
+      </w:rPr>
+    </w:lvl>
+    <w:lvl w:ilvl="6" w:tplc="04100001" w:tentative="1">
+      <w:start w:val="1"/>
+      <w:numFmt w:val="bullet"/>
+      <w:lvlText w:val=""/>
+      <w:lvlJc w:val="left"/>
+      <w:pPr>
+        <w:ind w:left="5040" w:hanging="360"/>
+      </w:pPr>
+      <w:rPr>
+        <w:rFonts w:ascii="Symbol" w:hAnsi="Symbol" w:hint="default"/>
+      </w:rPr>
+    </w:lvl>
+    <w:lvl w:ilvl="7" w:tplc="04100003" w:tentative="1">
+      <w:start w:val="1"/>
+      <w:numFmt w:val="bullet"/>
+      <w:lvlText w:val="o"/>
+      <w:lvlJc w:val="left"/>
+      <w:pPr>
+        <w:ind w:left="5760" w:hanging="360"/>
+      </w:pPr>
+      <w:rPr>
+        <w:rFonts w:ascii="Courier New" w:hAnsi="Courier New" w:cs="Courier New" w:hint="default"/>
+      </w:rPr>
+    </w:lvl>
+    <w:lvl w:ilvl="8" w:tplc="04100005" w:tentative="1">
+      <w:start w:val="1"/>
+      <w:numFmt w:val="bullet"/>
+      <w:lvlText w:val=""/>
+      <w:lvlJc w:val="left"/>
+      <w:pPr>
+        <w:ind w:left="6480" w:hanging="360"/>
+      </w:pPr>
+      <w:rPr>
+        <w:rFonts w:ascii="Wingdings" w:hAnsi="Wingdings" w:hint="default"/>
+      </w:rPr>
+    </w:lvl>
+  </w:abstractNum>
   <w:num w:numId="1">
+    <w:abstractNumId w:val="1"/>
+  </w:num>
+  <w:num w:numId="2">
+    <w:abstractNumId w:val="2"/>
+  </w:num>
+  <w:num w:numId="3">
     <w:abstractNumId w:val="0"/>
   </w:num>
 </w:numbering>
@@ -4052,6 +6238,64 @@
       <w:contextualSpacing/>
     </w:pPr>
   </w:style>
+  <w:style w:type="paragraph" w:styleId="Intestazione">
+    <w:name w:val="header"/>
+    <w:basedOn w:val="Normale"/>
+    <w:link w:val="IntestazioneCarattere"/>
+    <w:uiPriority w:val="99"/>
+    <w:unhideWhenUsed/>
+    <w:rsid w:val="009D1328"/>
+    <w:pPr>
+      <w:tabs>
+        <w:tab w:val="center" w:pos="4819"/>
+        <w:tab w:val="right" w:pos="9638"/>
+      </w:tabs>
+      <w:spacing w:line="240" w:lineRule="auto"/>
+    </w:pPr>
+  </w:style>
+  <w:style w:type="character" w:customStyle="1" w:styleId="IntestazioneCarattere">
+    <w:name w:val="Intestazione Carattere"/>
+    <w:basedOn w:val="Carpredefinitoparagrafo"/>
+    <w:link w:val="Intestazione"/>
+    <w:uiPriority w:val="99"/>
+    <w:rsid w:val="009D1328"/>
+    <w:rPr>
+      <w:rFonts w:ascii="Arial" w:eastAsia="Arial" w:hAnsi="Arial" w:cs="Arial"/>
+      <w:color w:val="434343"/>
+      <w:sz w:val="24"/>
+      <w:szCs w:val="24"/>
+      <w:lang w:eastAsia="it-IT"/>
+    </w:rPr>
+  </w:style>
+  <w:style w:type="paragraph" w:styleId="Pidipagina">
+    <w:name w:val="footer"/>
+    <w:basedOn w:val="Normale"/>
+    <w:link w:val="PidipaginaCarattere"/>
+    <w:uiPriority w:val="99"/>
+    <w:unhideWhenUsed/>
+    <w:rsid w:val="009D1328"/>
+    <w:pPr>
+      <w:tabs>
+        <w:tab w:val="center" w:pos="4819"/>
+        <w:tab w:val="right" w:pos="9638"/>
+      </w:tabs>
+      <w:spacing w:line="240" w:lineRule="auto"/>
+    </w:pPr>
+  </w:style>
+  <w:style w:type="character" w:customStyle="1" w:styleId="PidipaginaCarattere">
+    <w:name w:val="Piè di pagina Carattere"/>
+    <w:basedOn w:val="Carpredefinitoparagrafo"/>
+    <w:link w:val="Pidipagina"/>
+    <w:uiPriority w:val="99"/>
+    <w:rsid w:val="009D1328"/>
+    <w:rPr>
+      <w:rFonts w:ascii="Arial" w:eastAsia="Arial" w:hAnsi="Arial" w:cs="Arial"/>
+      <w:color w:val="434343"/>
+      <w:sz w:val="24"/>
+      <w:szCs w:val="24"/>
+      <w:lang w:eastAsia="it-IT"/>
+    </w:rPr>
+  </w:style>
 </w:styles>
 </file>
 

</xml_diff>